<commit_message>
Actualizo Doc de arquitectura modelos y planificacion
</commit_message>
<xml_diff>
--- a/Documentacion/Modelos/Documento de Arquitectura.docx
+++ b/Documentacion/Modelos/Documento de Arquitectura.docx
@@ -412,18 +412,7 @@
                                       <w:szCs w:val="56"/>
                                       <w:lang w:val="es-AR"/>
                                     </w:rPr>
-                                    <w:t>N°</w:t>
-                                  </w:r>
-                                  <w:r>
-                                    <w:rPr>
-                                      <w:rFonts w:ascii="Arial Unicode MS" w:eastAsia="Arial Unicode MS" w:hAnsi="Arial Unicode MS" w:cs="Arial Unicode MS"/>
-                                      <w:color w:val="F2F2F2" w:themeColor="background1" w:themeShade="F2"/>
-                                      <w:spacing w:val="60"/>
-                                      <w:sz w:val="44"/>
-                                      <w:szCs w:val="56"/>
-                                      <w:lang w:val="es-AR"/>
-                                    </w:rPr>
-                                    <w:t>3</w:t>
+                                    <w:t>N°3</w:t>
                                   </w:r>
                                 </w:p>
                               </w:txbxContent>
@@ -644,18 +633,7 @@
                                 <w:szCs w:val="56"/>
                                 <w:lang w:val="es-AR"/>
                               </w:rPr>
-                              <w:t>N°</w:t>
-                            </w:r>
-                            <w:r>
-                              <w:rPr>
-                                <w:rFonts w:ascii="Arial Unicode MS" w:eastAsia="Arial Unicode MS" w:hAnsi="Arial Unicode MS" w:cs="Arial Unicode MS"/>
-                                <w:color w:val="F2F2F2" w:themeColor="background1" w:themeShade="F2"/>
-                                <w:spacing w:val="60"/>
-                                <w:sz w:val="44"/>
-                                <w:szCs w:val="56"/>
-                                <w:lang w:val="es-AR"/>
-                              </w:rPr>
-                              <w:t>3</w:t>
+                              <w:t>N°3</w:t>
                             </w:r>
                           </w:p>
                         </w:txbxContent>
@@ -2788,8 +2766,6 @@
             </w:rPr>
             <w:br w:type="page"/>
           </w:r>
-          <w:bookmarkStart w:id="0" w:name="_GoBack"/>
-          <w:bookmarkEnd w:id="0"/>
         </w:p>
         <w:p>
           <w:pPr>
@@ -3260,6 +3236,7 @@
       <w:sdtPr>
         <w:rPr>
           <w:rFonts w:asciiTheme="minorHAnsi" w:eastAsiaTheme="minorEastAsia" w:hAnsiTheme="minorHAnsi" w:cstheme="minorBidi"/>
+          <w:b w:val="0"/>
           <w:caps w:val="0"/>
           <w:color w:val="auto"/>
           <w:spacing w:val="0"/>
@@ -5097,125 +5074,134 @@
     <w:p>
       <w:pPr>
         <w:pStyle w:val="Ttulo1"/>
-      </w:pPr>
-      <w:bookmarkStart w:id="1" w:name="_Toc401996951"/>
+        <w:rPr>
+          <w:lang w:val="es-ES"/>
+        </w:rPr>
+      </w:pPr>
+      <w:bookmarkStart w:id="0" w:name="_Toc401996951"/>
       <w:r>
         <w:rPr>
           <w:noProof/>
           <w:lang w:val="es-ES"/>
         </w:rPr>
         <w:t>Introducción</w:t>
+      </w:r>
+      <w:bookmarkEnd w:id="0"/>
+    </w:p>
+    <w:p>
+      <w:pPr>
+        <w:rPr>
+          <w:noProof/>
+          <w:lang w:val="es-ES"/>
+        </w:rPr>
+      </w:pPr>
+      <w:r>
+        <w:rPr>
+          <w:noProof/>
+          <w:lang w:val="es-ES"/>
+        </w:rPr>
+        <w:t>En el presente documento se detalla la arqu</w:t>
+      </w:r>
+      <w:r>
+        <w:rPr>
+          <w:noProof/>
+          <w:lang w:val="es-ES"/>
+        </w:rPr>
+        <w:t>itectura del producto que</w:t>
+      </w:r>
+      <w:r>
+        <w:rPr>
+          <w:noProof/>
+          <w:lang w:val="es-ES"/>
+        </w:rPr>
+        <w:t xml:space="preserve"> se desarrollará. Se presentará la estructura, las</w:t>
+      </w:r>
+      <w:r>
+        <w:rPr>
+          <w:noProof/>
+          <w:lang w:val="es-ES"/>
+        </w:rPr>
+        <w:t xml:space="preserve"> vistas arquitectónicas , los</w:t>
+      </w:r>
+      <w:r>
+        <w:rPr>
+          <w:noProof/>
+          <w:lang w:val="es-ES"/>
+        </w:rPr>
+        <w:t xml:space="preserve"> modelos que se hayan desarrollado</w:t>
+      </w:r>
+      <w:r>
+        <w:rPr>
+          <w:noProof/>
+          <w:lang w:val="es-ES"/>
+        </w:rPr>
+        <w:t xml:space="preserve"> y los prototipos de interfaz realizados</w:t>
+      </w:r>
+      <w:r>
+        <w:rPr>
+          <w:noProof/>
+          <w:lang w:val="es-ES"/>
+        </w:rPr>
+        <w:t>.</w:t>
+      </w:r>
+    </w:p>
+    <w:p>
+      <w:pPr>
+        <w:rPr>
+          <w:rFonts w:ascii="Corbel" w:hAnsi="Corbel"/>
+          <w:noProof/>
+          <w:lang w:val="es-ES"/>
+        </w:rPr>
+      </w:pPr>
+      <w:r>
+        <w:rPr>
+          <w:rFonts w:ascii="Corbel" w:hAnsi="Corbel"/>
+          <w:noProof/>
+          <w:lang w:val="es-ES"/>
+        </w:rPr>
+        <w:br w:type="page"/>
+      </w:r>
+    </w:p>
+    <w:p>
+      <w:pPr>
+        <w:pStyle w:val="Ttulo1"/>
+        <w:rPr>
+          <w:lang w:val="es-ES"/>
+        </w:rPr>
+      </w:pPr>
+      <w:bookmarkStart w:id="1" w:name="_Toc401996952"/>
+      <w:r>
+        <w:rPr>
+          <w:noProof/>
+          <w:lang w:val="es-ES"/>
+        </w:rPr>
+        <w:lastRenderedPageBreak/>
+        <w:t>Arq</w:t>
+      </w:r>
+      <w:r>
+        <w:rPr>
+          <w:noProof/>
+          <w:lang w:val="es-ES"/>
+        </w:rPr>
+        <w:t>uitectura</w:t>
       </w:r>
       <w:bookmarkEnd w:id="1"/>
     </w:p>
     <w:p>
       <w:pPr>
-        <w:rPr>
-          <w:noProof/>
-          <w:lang w:val="es-ES"/>
-        </w:rPr>
-      </w:pPr>
-      <w:r>
-        <w:rPr>
-          <w:noProof/>
-          <w:lang w:val="es-ES"/>
-        </w:rPr>
-        <w:t>En el presente documento se detalla la arqu</w:t>
-      </w:r>
-      <w:r>
-        <w:rPr>
-          <w:noProof/>
-          <w:lang w:val="es-ES"/>
-        </w:rPr>
-        <w:t>itectura del producto que</w:t>
-      </w:r>
-      <w:r>
-        <w:rPr>
-          <w:noProof/>
-          <w:lang w:val="es-ES"/>
-        </w:rPr>
-        <w:t xml:space="preserve"> se desarrollará. Se presentará la estructura, las</w:t>
-      </w:r>
-      <w:r>
-        <w:rPr>
-          <w:noProof/>
-          <w:lang w:val="es-ES"/>
-        </w:rPr>
-        <w:t xml:space="preserve"> vistas arquitectónicas , los</w:t>
-      </w:r>
-      <w:r>
-        <w:rPr>
-          <w:noProof/>
-          <w:lang w:val="es-ES"/>
-        </w:rPr>
-        <w:t xml:space="preserve"> modelos que se hayan desarrollado</w:t>
-      </w:r>
-      <w:r>
-        <w:rPr>
-          <w:noProof/>
-          <w:lang w:val="es-ES"/>
-        </w:rPr>
-        <w:t xml:space="preserve"> y los prototipos de interfaz realizados</w:t>
-      </w:r>
-      <w:r>
-        <w:rPr>
-          <w:noProof/>
-          <w:lang w:val="es-ES"/>
-        </w:rPr>
-        <w:t>.</w:t>
-      </w:r>
-    </w:p>
-    <w:p>
-      <w:pPr>
-        <w:rPr>
-          <w:rFonts w:ascii="Corbel" w:hAnsi="Corbel"/>
-          <w:noProof/>
-          <w:lang w:val="es-ES"/>
-        </w:rPr>
-      </w:pPr>
-      <w:r>
-        <w:rPr>
-          <w:rFonts w:ascii="Corbel" w:hAnsi="Corbel"/>
-          <w:noProof/>
-          <w:lang w:val="es-ES"/>
-        </w:rPr>
-        <w:br w:type="page"/>
-      </w:r>
-    </w:p>
-    <w:p>
-      <w:pPr>
-        <w:pStyle w:val="Ttulo1"/>
-      </w:pPr>
-      <w:bookmarkStart w:id="2" w:name="_Toc401996952"/>
-      <w:r>
-        <w:rPr>
-          <w:noProof/>
-          <w:lang w:val="es-ES"/>
-        </w:rPr>
-        <w:lastRenderedPageBreak/>
-        <w:t>Arq</w:t>
-      </w:r>
-      <w:r>
-        <w:rPr>
-          <w:noProof/>
-          <w:lang w:val="es-ES"/>
-        </w:rPr>
-        <w:t>uitectura</w:t>
+        <w:pStyle w:val="Ttulo2"/>
+        <w:rPr>
+          <w:lang w:val="es-ES"/>
+        </w:rPr>
+      </w:pPr>
+      <w:bookmarkStart w:id="2" w:name="_Toc401996953"/>
+      <w:r>
+        <w:rPr>
+          <w:lang w:val="es-ES"/>
+        </w:rPr>
+        <w:t>Patrón N-Tier Cliente - Servidor</w:t>
       </w:r>
       <w:bookmarkEnd w:id="2"/>
-    </w:p>
-    <w:p>
-      <w:pPr>
-        <w:pStyle w:val="Ttulo2"/>
-      </w:pPr>
-      <w:bookmarkStart w:id="3" w:name="_Toc401996953"/>
-      <w:r>
-        <w:rPr>
-          <w:lang w:val="es-ES"/>
-        </w:rPr>
-        <w:t>Patrón N-Tier Cliente - Servidor</w:t>
-      </w:r>
-      <w:bookmarkEnd w:id="3"/>
     </w:p>
     <w:p>
       <w:pPr>
@@ -6720,8 +6706,11 @@
     <w:p>
       <w:pPr>
         <w:pStyle w:val="Ttulo2"/>
-      </w:pPr>
-      <w:bookmarkStart w:id="4" w:name="_Toc401996954"/>
+        <w:rPr>
+          <w:lang w:val="es-ES"/>
+        </w:rPr>
+      </w:pPr>
+      <w:bookmarkStart w:id="3" w:name="_Toc401996954"/>
       <w:r>
         <w:rPr>
           <w:noProof/>
@@ -6730,7 +6719,7 @@
         <w:lastRenderedPageBreak/>
         <w:t>Arquitectura a nivel de Hardware</w:t>
       </w:r>
-      <w:bookmarkEnd w:id="4"/>
+      <w:bookmarkEnd w:id="3"/>
     </w:p>
     <w:p>
       <w:pPr>
@@ -7868,8 +7857,11 @@
     <w:p>
       <w:pPr>
         <w:pStyle w:val="Ttulo2"/>
-      </w:pPr>
-      <w:bookmarkStart w:id="5" w:name="_Toc401996955"/>
+        <w:rPr>
+          <w:lang w:val="es-ES"/>
+        </w:rPr>
+      </w:pPr>
+      <w:bookmarkStart w:id="4" w:name="_Toc401996955"/>
       <w:r>
         <w:rPr>
           <w:noProof/>
@@ -7878,7 +7870,7 @@
         <w:lastRenderedPageBreak/>
         <w:t>Estructura de la Solución</w:t>
       </w:r>
-      <w:bookmarkEnd w:id="5"/>
+      <w:bookmarkEnd w:id="4"/>
     </w:p>
     <w:p>
       <w:pPr>
@@ -9632,8 +9624,11 @@
     <w:p>
       <w:pPr>
         <w:pStyle w:val="Ttulo1"/>
-      </w:pPr>
-      <w:bookmarkStart w:id="6" w:name="_Toc401996956"/>
+        <w:rPr>
+          <w:lang w:val="es-ES"/>
+        </w:rPr>
+      </w:pPr>
+      <w:bookmarkStart w:id="5" w:name="_Toc401996956"/>
       <w:r>
         <w:rPr>
           <w:noProof/>
@@ -9642,7 +9637,7 @@
         <w:lastRenderedPageBreak/>
         <w:t>Relación entre las clases</w:t>
       </w:r>
-      <w:bookmarkEnd w:id="6"/>
+      <w:bookmarkEnd w:id="5"/>
       <w:r>
         <w:rPr>
           <w:noProof/>
@@ -10162,8 +10157,11 @@
     <w:p>
       <w:pPr>
         <w:pStyle w:val="Ttulo1"/>
-      </w:pPr>
-      <w:bookmarkStart w:id="7" w:name="_Toc401996957"/>
+        <w:rPr>
+          <w:lang w:val="es-ES"/>
+        </w:rPr>
+      </w:pPr>
+      <w:bookmarkStart w:id="6" w:name="_Toc401996957"/>
       <w:r>
         <w:rPr>
           <w:noProof/>
@@ -10172,13 +10170,16 @@
         <w:lastRenderedPageBreak/>
         <w:t>Modelos</w:t>
       </w:r>
-      <w:bookmarkEnd w:id="7"/>
+      <w:bookmarkEnd w:id="6"/>
     </w:p>
     <w:p>
       <w:pPr>
         <w:pStyle w:val="Ttulo2"/>
-      </w:pPr>
-      <w:bookmarkStart w:id="8" w:name="_Toc401996958"/>
+        <w:rPr>
+          <w:lang w:val="es-ES"/>
+        </w:rPr>
+      </w:pPr>
+      <w:bookmarkStart w:id="7" w:name="_Toc401996958"/>
       <w:r>
         <w:rPr>
           <w:noProof/>
@@ -10186,7 +10187,7 @@
         </w:rPr>
         <w:t>Diagrama de Clases de dominio</w:t>
       </w:r>
-      <w:bookmarkEnd w:id="8"/>
+      <w:bookmarkEnd w:id="7"/>
     </w:p>
     <w:p>
       <w:pPr>
@@ -10260,92 +10261,18 @@
           <w:lang w:val="es-ES"/>
         </w:rPr>
       </w:pPr>
-    </w:p>
-    <w:p>
-      <w:pPr>
-        <w:rPr>
-          <w:noProof/>
-          <w:lang w:val="es-ES"/>
-        </w:rPr>
-      </w:pPr>
-      <w:r>
-        <w:rPr>
-          <w:noProof/>
-          <w:lang w:val="es-ES"/>
-        </w:rPr>
-        <w:br w:type="page"/>
-      </w:r>
-    </w:p>
-    <w:p>
-      <w:pPr>
-        <w:pStyle w:val="Ttulo2"/>
-        <w:rPr>
-          <w:noProof/>
-          <w:lang w:val="es-ES"/>
-        </w:rPr>
-      </w:pPr>
-      <w:bookmarkStart w:id="9" w:name="_Toc401996959"/>
-      <w:r>
-        <w:rPr>
-          <w:noProof/>
-          <w:lang w:val="es-ES"/>
-        </w:rPr>
-        <w:lastRenderedPageBreak/>
-        <w:t>Diagramas de Estado</w:t>
-      </w:r>
-      <w:bookmarkEnd w:id="9"/>
-    </w:p>
-    <w:p>
-      <w:pPr>
-        <w:rPr>
-          <w:lang w:val="es-ES"/>
-        </w:rPr>
-      </w:pPr>
-      <w:r>
-        <w:rPr>
-          <w:lang w:val="es-ES"/>
-        </w:rPr>
-        <w:t xml:space="preserve">A continuación se </w:t>
-      </w:r>
-      <w:r>
-        <w:rPr>
-          <w:lang w:val="es-ES"/>
-        </w:rPr>
-        <w:t>presentan los diagramas de transición de estados de los objetos: Fase, Fecha y  Partido.</w:t>
-      </w:r>
-    </w:p>
-    <w:p>
-      <w:pPr>
-        <w:pStyle w:val="Ttulo3"/>
-        <w:rPr>
-          <w:lang w:val="es-ES"/>
-        </w:rPr>
-      </w:pPr>
-      <w:bookmarkStart w:id="10" w:name="_Toc401996960"/>
-      <w:r>
-        <w:rPr>
-          <w:lang w:val="es-ES"/>
-        </w:rPr>
-        <w:t>Clase Partido</w:t>
-      </w:r>
-      <w:bookmarkEnd w:id="10"/>
-    </w:p>
-    <w:p>
-      <w:pPr>
-        <w:rPr>
-          <w:lang w:val="es-ES"/>
-        </w:rPr>
-      </w:pPr>
-      <w:r>
-        <w:rPr>
+      <w:r>
+        <w:rPr>
+          <w:rFonts w:ascii="Corbel" w:hAnsi="Corbel"/>
           <w:noProof/>
           <w:lang w:val="es-ES" w:eastAsia="es-ES"/>
         </w:rPr>
+        <w:lastRenderedPageBreak/>
         <w:drawing>
           <wp:inline distT="0" distB="0" distL="0" distR="0">
-            <wp:extent cx="5943600" cy="1922018"/>
+            <wp:extent cx="5125085" cy="8229600"/>
             <wp:effectExtent l="0" t="0" r="0" b="0"/>
-            <wp:docPr id="39" name="Imagen 39"/>
+            <wp:docPr id="43" name="Imagen 43"/>
             <wp:cNvGraphicFramePr>
               <a:graphicFrameLocks xmlns:a="http://schemas.openxmlformats.org/drawingml/2006/main" noChangeAspect="1"/>
             </wp:cNvGraphicFramePr>
@@ -10353,13 +10280,121 @@
               <a:graphicData uri="http://schemas.openxmlformats.org/drawingml/2006/picture">
                 <pic:pic xmlns:pic="http://schemas.openxmlformats.org/drawingml/2006/picture">
                   <pic:nvPicPr>
-                    <pic:cNvPr id="0" name="Picture 9"/>
+                    <pic:cNvPr id="43" name="Diagrama de Clases de Entidades Completo.jpg"/>
+                    <pic:cNvPicPr/>
+                  </pic:nvPicPr>
+                  <pic:blipFill>
+                    <a:blip r:embed="rId40" cstate="print">
+                      <a:extLst>
+                        <a:ext uri="{28A0092B-C50C-407E-A947-70E740481C1C}">
+                          <a14:useLocalDpi xmlns:a14="http://schemas.microsoft.com/office/drawing/2010/main" val="0"/>
+                        </a:ext>
+                      </a:extLst>
+                    </a:blip>
+                    <a:stretch>
+                      <a:fillRect/>
+                    </a:stretch>
+                  </pic:blipFill>
+                  <pic:spPr>
+                    <a:xfrm>
+                      <a:off x="0" y="0"/>
+                      <a:ext cx="5125085" cy="8229600"/>
+                    </a:xfrm>
+                    <a:prstGeom prst="rect">
+                      <a:avLst/>
+                    </a:prstGeom>
+                  </pic:spPr>
+                </pic:pic>
+              </a:graphicData>
+            </a:graphic>
+          </wp:inline>
+        </w:drawing>
+      </w:r>
+    </w:p>
+    <w:p>
+      <w:pPr>
+        <w:pStyle w:val="Ttulo2"/>
+        <w:rPr>
+          <w:noProof/>
+          <w:lang w:val="es-ES"/>
+        </w:rPr>
+      </w:pPr>
+      <w:bookmarkStart w:id="8" w:name="_Toc401996959"/>
+      <w:r>
+        <w:rPr>
+          <w:noProof/>
+          <w:lang w:val="es-ES"/>
+        </w:rPr>
+        <w:lastRenderedPageBreak/>
+        <w:t>Diagramas de Estado</w:t>
+      </w:r>
+      <w:bookmarkEnd w:id="8"/>
+    </w:p>
+    <w:p>
+      <w:pPr>
+        <w:rPr>
+          <w:lang w:val="es-ES"/>
+        </w:rPr>
+      </w:pPr>
+      <w:r>
+        <w:rPr>
+          <w:lang w:val="es-ES"/>
+        </w:rPr>
+        <w:t xml:space="preserve">A continuación se </w:t>
+      </w:r>
+      <w:r>
+        <w:rPr>
+          <w:lang w:val="es-ES"/>
+        </w:rPr>
+        <w:t>presentan los diagramas de transición de estados de los objetos: Fase, Fecha y  Partido.</w:t>
+      </w:r>
+    </w:p>
+    <w:p>
+      <w:pPr>
+        <w:pStyle w:val="Ttulo3"/>
+        <w:rPr>
+          <w:lang w:val="es-ES"/>
+        </w:rPr>
+      </w:pPr>
+      <w:bookmarkStart w:id="9" w:name="_Toc401996960"/>
+      <w:r>
+        <w:rPr>
+          <w:lang w:val="es-ES"/>
+        </w:rPr>
+        <w:t>Clase Partido</w:t>
+      </w:r>
+      <w:bookmarkEnd w:id="9"/>
+    </w:p>
+    <w:p>
+      <w:pPr>
+        <w:rPr>
+          <w:lang w:val="es-ES"/>
+        </w:rPr>
+      </w:pPr>
+      <w:r>
+        <w:rPr>
+          <w:noProof/>
+          <w:lang w:val="es-ES" w:eastAsia="es-ES"/>
+        </w:rPr>
+        <w:drawing>
+          <wp:inline distT="0" distB="0" distL="0" distR="0">
+            <wp:extent cx="5943600" cy="1921404"/>
+            <wp:effectExtent l="0" t="0" r="0" b="0"/>
+            <wp:docPr id="53" name="Imagen 53"/>
+            <wp:cNvGraphicFramePr>
+              <a:graphicFrameLocks xmlns:a="http://schemas.openxmlformats.org/drawingml/2006/main" noChangeAspect="1"/>
+            </wp:cNvGraphicFramePr>
+            <a:graphic xmlns:a="http://schemas.openxmlformats.org/drawingml/2006/main">
+              <a:graphicData uri="http://schemas.openxmlformats.org/drawingml/2006/picture">
+                <pic:pic xmlns:pic="http://schemas.openxmlformats.org/drawingml/2006/picture">
+                  <pic:nvPicPr>
+                    <pic:cNvPr id="0" name="Picture 1"/>
                     <pic:cNvPicPr>
                       <a:picLocks noChangeAspect="1" noChangeArrowheads="1"/>
                     </pic:cNvPicPr>
                   </pic:nvPicPr>
                   <pic:blipFill>
-                    <a:blip r:embed="rId40">
+                    <a:blip r:embed="rId41">
                       <a:extLst>
                         <a:ext uri="{28A0092B-C50C-407E-A947-70E740481C1C}">
                           <a14:useLocalDpi xmlns:a14="http://schemas.microsoft.com/office/drawing/2010/main" val="0"/>
@@ -10374,7 +10409,7 @@
                   <pic:spPr bwMode="auto">
                     <a:xfrm>
                       <a:off x="0" y="0"/>
-                      <a:ext cx="5943600" cy="1922018"/>
+                      <a:ext cx="5943600" cy="1921404"/>
                     </a:xfrm>
                     <a:prstGeom prst="rect">
                       <a:avLst/>
@@ -10668,6 +10703,54 @@
           </w:p>
         </w:tc>
       </w:tr>
+      <w:tr>
+        <w:tc>
+          <w:tcPr>
+            <w:tcW w:w="3397" w:type="dxa"/>
+          </w:tcPr>
+          <w:p>
+            <w:pPr>
+              <w:rPr>
+                <w:lang w:val="es-ES"/>
+              </w:rPr>
+            </w:pPr>
+            <w:proofErr w:type="spellStart"/>
+            <w:r>
+              <w:rPr>
+                <w:lang w:val="es-ES"/>
+              </w:rPr>
+              <w:t>cancelarEdicion</w:t>
+            </w:r>
+            <w:proofErr w:type="spellEnd"/>
+            <w:r>
+              <w:rPr>
+                <w:lang w:val="es-ES"/>
+              </w:rPr>
+              <w:t>()</w:t>
+            </w:r>
+          </w:p>
+        </w:tc>
+        <w:tc>
+          <w:tcPr>
+            <w:tcW w:w="5103" w:type="dxa"/>
+          </w:tcPr>
+          <w:p>
+            <w:pPr>
+              <w:rPr>
+                <w:lang w:val="es-ES"/>
+              </w:rPr>
+            </w:pPr>
+            <w:proofErr w:type="spellStart"/>
+            <w:r>
+              <w:rPr>
+                <w:lang w:val="es-ES"/>
+              </w:rPr>
+              <w:t>GestorEdicion</w:t>
+            </w:r>
+            <w:proofErr w:type="spellEnd"/>
+          </w:p>
+        </w:tc>
+      </w:tr>
     </w:tbl>
     <w:p>
       <w:pPr>
@@ -10683,14 +10766,14 @@
           <w:lang w:val="es-ES"/>
         </w:rPr>
       </w:pPr>
-      <w:bookmarkStart w:id="11" w:name="_Toc401996961"/>
+      <w:bookmarkStart w:id="10" w:name="_Toc401996961"/>
       <w:r>
         <w:rPr>
           <w:lang w:val="es-ES"/>
         </w:rPr>
         <w:t>Clase Fecha</w:t>
       </w:r>
-      <w:bookmarkEnd w:id="11"/>
+      <w:bookmarkEnd w:id="10"/>
     </w:p>
     <w:p>
       <w:pPr>
@@ -10698,6 +10781,7 @@
           <w:lang w:val="es-ES"/>
         </w:rPr>
       </w:pPr>
+      <w:bookmarkStart w:id="11" w:name="_GoBack"/>
       <w:r>
         <w:rPr>
           <w:noProof/>
@@ -10721,7 +10805,7 @@
                     </pic:cNvPicPr>
                   </pic:nvPicPr>
                   <pic:blipFill>
-                    <a:blip r:embed="rId41">
+                    <a:blip r:embed="rId42">
                       <a:extLst>
                         <a:ext uri="{28A0092B-C50C-407E-A947-70E740481C1C}">
                           <a14:useLocalDpi xmlns:a14="http://schemas.microsoft.com/office/drawing/2010/main" val="0"/>
@@ -10752,6 +10836,7 @@
           </wp:inline>
         </w:drawing>
       </w:r>
+      <w:bookmarkEnd w:id="11"/>
     </w:p>
     <w:p>
       <w:pPr>
@@ -11058,7 +11143,7 @@
                     </pic:cNvPicPr>
                   </pic:nvPicPr>
                   <pic:blipFill>
-                    <a:blip r:embed="rId42">
+                    <a:blip r:embed="rId43">
                       <a:extLst>
                         <a:ext uri="{28A0092B-C50C-407E-A947-70E740481C1C}">
                           <a14:useLocalDpi xmlns:a14="http://schemas.microsoft.com/office/drawing/2010/main" val="0"/>
@@ -11548,7 +11633,7 @@
                     <pic:cNvPicPr/>
                   </pic:nvPicPr>
                   <pic:blipFill rotWithShape="1">
-                    <a:blip r:embed="rId43">
+                    <a:blip r:embed="rId44">
                       <a:extLst>
                         <a:ext uri="{28A0092B-C50C-407E-A947-70E740481C1C}">
                           <a14:useLocalDpi xmlns:a14="http://schemas.microsoft.com/office/drawing/2010/main" val="0"/>
@@ -11625,7 +11710,7 @@
                     <pic:cNvPicPr/>
                   </pic:nvPicPr>
                   <pic:blipFill rotWithShape="1">
-                    <a:blip r:embed="rId43">
+                    <a:blip r:embed="rId44">
                       <a:extLst>
                         <a:ext uri="{28A0092B-C50C-407E-A947-70E740481C1C}">
                           <a14:useLocalDpi xmlns:a14="http://schemas.microsoft.com/office/drawing/2010/main" val="0"/>
@@ -11720,7 +11805,7 @@
                     <pic:cNvPicPr/>
                   </pic:nvPicPr>
                   <pic:blipFill rotWithShape="1">
-                    <a:blip r:embed="rId44">
+                    <a:blip r:embed="rId45">
                       <a:extLst>
                         <a:ext uri="{28A0092B-C50C-407E-A947-70E740481C1C}">
                           <a14:useLocalDpi xmlns:a14="http://schemas.microsoft.com/office/drawing/2010/main" val="0"/>
@@ -11795,7 +11880,7 @@
                     <pic:cNvPicPr/>
                   </pic:nvPicPr>
                   <pic:blipFill rotWithShape="1">
-                    <a:blip r:embed="rId44">
+                    <a:blip r:embed="rId45">
                       <a:extLst>
                         <a:ext uri="{28A0092B-C50C-407E-A947-70E740481C1C}">
                           <a14:useLocalDpi xmlns:a14="http://schemas.microsoft.com/office/drawing/2010/main" val="0"/>
@@ -11961,7 +12046,7 @@
                     </pic:cNvPicPr>
                   </pic:nvPicPr>
                   <pic:blipFill>
-                    <a:blip r:embed="rId45">
+                    <a:blip r:embed="rId46">
                       <a:extLst>
                         <a:ext uri="{28A0092B-C50C-407E-A947-70E740481C1C}">
                           <a14:useLocalDpi xmlns:a14="http://schemas.microsoft.com/office/drawing/2010/main" val="0"/>
@@ -12397,15 +12482,13 @@
         </w:rPr>
         <w:t xml:space="preserve">), donde ya vendrán determinados desde la pantalla, los partidos a jugarse en la primera ronda. La cantidad de llaves a generar estará dada por la cantidad de equipos </w:t>
       </w:r>
-      <w:proofErr w:type="spellStart"/>
       <w:r>
         <w:rPr>
           <w:rFonts w:ascii="Calibri" w:eastAsia="Times New Roman" w:hAnsi="Calibri" w:cs="Times New Roman"/>
           <w:lang w:val="es-AR"/>
         </w:rPr>
-        <w:t>seleccioandos</w:t>
-      </w:r>
-      <w:proofErr w:type="spellEnd"/>
+        <w:t>seleccionados</w:t>
+      </w:r>
       <w:r>
         <w:rPr>
           <w:rFonts w:ascii="Calibri" w:eastAsia="Times New Roman" w:hAnsi="Calibri" w:cs="Times New Roman"/>
@@ -12504,7 +12587,7 @@
                     </pic:cNvPicPr>
                   </pic:nvPicPr>
                   <pic:blipFill>
-                    <a:blip r:embed="rId46">
+                    <a:blip r:embed="rId47">
                       <a:extLst>
                         <a:ext uri="{28A0092B-C50C-407E-A947-70E740481C1C}">
                           <a14:useLocalDpi xmlns:a14="http://schemas.microsoft.com/office/drawing/2010/main" val="0"/>
@@ -12570,6 +12653,14 @@
     <w:p>
       <w:pPr>
         <w:rPr>
+          <w:i/>
+          <w:lang w:val="es-ES"/>
+        </w:rPr>
+      </w:pPr>
+    </w:p>
+    <w:p>
+      <w:pPr>
+        <w:rPr>
           <w:lang w:val="es-ES"/>
         </w:rPr>
       </w:pPr>
@@ -12636,70 +12727,6 @@
             <wp:extent cx="3518679" cy="2872241"/>
             <wp:effectExtent l="0" t="0" r="5715" b="4445"/>
             <wp:docPr id="1" name="Imagen 1"/>
-            <wp:cNvGraphicFramePr>
-              <a:graphicFrameLocks xmlns:a="http://schemas.openxmlformats.org/drawingml/2006/main" noChangeAspect="1"/>
-            </wp:cNvGraphicFramePr>
-            <a:graphic xmlns:a="http://schemas.openxmlformats.org/drawingml/2006/main">
-              <a:graphicData uri="http://schemas.openxmlformats.org/drawingml/2006/picture">
-                <pic:pic xmlns:pic="http://schemas.openxmlformats.org/drawingml/2006/picture">
-                  <pic:nvPicPr>
-                    <pic:cNvPr id="1" name=""/>
-                    <pic:cNvPicPr/>
-                  </pic:nvPicPr>
-                  <pic:blipFill>
-                    <a:blip r:embed="rId47"/>
-                    <a:stretch>
-                      <a:fillRect/>
-                    </a:stretch>
-                  </pic:blipFill>
-                  <pic:spPr>
-                    <a:xfrm>
-                      <a:off x="0" y="0"/>
-                      <a:ext cx="3521814" cy="2874800"/>
-                    </a:xfrm>
-                    <a:prstGeom prst="rect">
-                      <a:avLst/>
-                    </a:prstGeom>
-                  </pic:spPr>
-                </pic:pic>
-              </a:graphicData>
-            </a:graphic>
-          </wp:inline>
-        </w:drawing>
-      </w:r>
-    </w:p>
-    <w:p>
-      <w:pPr>
-        <w:pStyle w:val="Ttulo2"/>
-        <w:rPr>
-          <w:lang w:val="es-ES"/>
-        </w:rPr>
-      </w:pPr>
-      <w:bookmarkStart w:id="28" w:name="_Toc401996975"/>
-      <w:r>
-        <w:rPr>
-          <w:lang w:val="es-ES"/>
-        </w:rPr>
-        <w:t>Mis Torneos</w:t>
-      </w:r>
-      <w:bookmarkEnd w:id="28"/>
-    </w:p>
-    <w:p>
-      <w:pPr>
-        <w:rPr>
-          <w:lang w:val="es-ES"/>
-        </w:rPr>
-      </w:pPr>
-      <w:r>
-        <w:rPr>
-          <w:noProof/>
-          <w:lang w:val="es-ES" w:eastAsia="es-ES"/>
-        </w:rPr>
-        <w:drawing>
-          <wp:inline distT="0" distB="0" distL="0" distR="0" wp14:anchorId="3F3D28C0" wp14:editId="4953301C">
-            <wp:extent cx="5943600" cy="2781300"/>
-            <wp:effectExtent l="0" t="0" r="0" b="0"/>
-            <wp:docPr id="7" name="Imagen 7"/>
             <wp:cNvGraphicFramePr>
               <a:graphicFrameLocks xmlns:a="http://schemas.openxmlformats.org/drawingml/2006/main" noChangeAspect="1"/>
             </wp:cNvGraphicFramePr>
@@ -12719,6 +12746,70 @@
                   <pic:spPr>
                     <a:xfrm>
                       <a:off x="0" y="0"/>
+                      <a:ext cx="3521814" cy="2874800"/>
+                    </a:xfrm>
+                    <a:prstGeom prst="rect">
+                      <a:avLst/>
+                    </a:prstGeom>
+                  </pic:spPr>
+                </pic:pic>
+              </a:graphicData>
+            </a:graphic>
+          </wp:inline>
+        </w:drawing>
+      </w:r>
+    </w:p>
+    <w:p>
+      <w:pPr>
+        <w:pStyle w:val="Ttulo2"/>
+        <w:rPr>
+          <w:lang w:val="es-ES"/>
+        </w:rPr>
+      </w:pPr>
+      <w:bookmarkStart w:id="28" w:name="_Toc401996975"/>
+      <w:r>
+        <w:rPr>
+          <w:lang w:val="es-ES"/>
+        </w:rPr>
+        <w:t>Mis Torneos</w:t>
+      </w:r>
+      <w:bookmarkEnd w:id="28"/>
+    </w:p>
+    <w:p>
+      <w:pPr>
+        <w:rPr>
+          <w:lang w:val="es-ES"/>
+        </w:rPr>
+      </w:pPr>
+      <w:r>
+        <w:rPr>
+          <w:noProof/>
+          <w:lang w:val="es-ES" w:eastAsia="es-ES"/>
+        </w:rPr>
+        <w:drawing>
+          <wp:inline distT="0" distB="0" distL="0" distR="0" wp14:anchorId="3F3D28C0" wp14:editId="4953301C">
+            <wp:extent cx="5943600" cy="2781300"/>
+            <wp:effectExtent l="0" t="0" r="0" b="0"/>
+            <wp:docPr id="7" name="Imagen 7"/>
+            <wp:cNvGraphicFramePr>
+              <a:graphicFrameLocks xmlns:a="http://schemas.openxmlformats.org/drawingml/2006/main" noChangeAspect="1"/>
+            </wp:cNvGraphicFramePr>
+            <a:graphic xmlns:a="http://schemas.openxmlformats.org/drawingml/2006/main">
+              <a:graphicData uri="http://schemas.openxmlformats.org/drawingml/2006/picture">
+                <pic:pic xmlns:pic="http://schemas.openxmlformats.org/drawingml/2006/picture">
+                  <pic:nvPicPr>
+                    <pic:cNvPr id="1" name=""/>
+                    <pic:cNvPicPr/>
+                  </pic:nvPicPr>
+                  <pic:blipFill>
+                    <a:blip r:embed="rId49"/>
+                    <a:stretch>
+                      <a:fillRect/>
+                    </a:stretch>
+                  </pic:blipFill>
+                  <pic:spPr>
+                    <a:xfrm>
+                      <a:off x="0" y="0"/>
                       <a:ext cx="5943600" cy="2781300"/>
                     </a:xfrm>
                     <a:prstGeom prst="rect">
@@ -12732,9 +12823,567 @@
         </w:drawing>
       </w:r>
     </w:p>
+    <w:p>
+      <w:pPr>
+        <w:jc w:val="left"/>
+        <w:rPr>
+          <w:lang w:val="es-ES"/>
+        </w:rPr>
+      </w:pPr>
+      <w:r>
+        <w:rPr>
+          <w:lang w:val="es-ES"/>
+        </w:rPr>
+        <w:br w:type="page"/>
+      </w:r>
+    </w:p>
+    <w:p>
+      <w:pPr>
+        <w:pStyle w:val="Ttulo1"/>
+        <w:rPr>
+          <w:lang w:val="es-ES"/>
+        </w:rPr>
+      </w:pPr>
+      <w:r>
+        <w:rPr>
+          <w:lang w:val="es-ES"/>
+        </w:rPr>
+        <w:lastRenderedPageBreak/>
+        <w:t xml:space="preserve">Implementación </w:t>
+      </w:r>
+    </w:p>
+    <w:p>
+      <w:pPr>
+        <w:pStyle w:val="Ttulo2"/>
+        <w:rPr>
+          <w:lang w:val="es-ES"/>
+        </w:rPr>
+      </w:pPr>
+      <w:r>
+        <w:rPr>
+          <w:lang w:val="es-ES"/>
+        </w:rPr>
+        <w:t>Entidades (Biblioteca de Clases)</w:t>
+      </w:r>
+    </w:p>
+    <w:p>
+      <w:pPr>
+        <w:rPr>
+          <w:lang w:val="es-ES"/>
+        </w:rPr>
+      </w:pPr>
+      <w:r>
+        <w:rPr>
+          <w:noProof/>
+          <w:lang w:eastAsia="es-ES"/>
+        </w:rPr>
+        <w:drawing>
+          <wp:inline distT="0" distB="0" distL="0" distR="0" wp14:anchorId="411C84FF" wp14:editId="7E26F184">
+            <wp:extent cx="5400040" cy="2099945"/>
+            <wp:effectExtent l="0" t="0" r="0" b="0"/>
+            <wp:docPr id="45" name="Imagen 45"/>
+            <wp:cNvGraphicFramePr>
+              <a:graphicFrameLocks xmlns:a="http://schemas.openxmlformats.org/drawingml/2006/main" noChangeAspect="1"/>
+            </wp:cNvGraphicFramePr>
+            <a:graphic xmlns:a="http://schemas.openxmlformats.org/drawingml/2006/main">
+              <a:graphicData uri="http://schemas.openxmlformats.org/drawingml/2006/picture">
+                <pic:pic xmlns:pic="http://schemas.openxmlformats.org/drawingml/2006/picture">
+                  <pic:nvPicPr>
+                    <pic:cNvPr id="1" name=""/>
+                    <pic:cNvPicPr/>
+                  </pic:nvPicPr>
+                  <pic:blipFill>
+                    <a:blip r:embed="rId50"/>
+                    <a:stretch>
+                      <a:fillRect/>
+                    </a:stretch>
+                  </pic:blipFill>
+                  <pic:spPr>
+                    <a:xfrm>
+                      <a:off x="0" y="0"/>
+                      <a:ext cx="5400040" cy="2099945"/>
+                    </a:xfrm>
+                    <a:prstGeom prst="rect">
+                      <a:avLst/>
+                    </a:prstGeom>
+                  </pic:spPr>
+                </pic:pic>
+              </a:graphicData>
+            </a:graphic>
+          </wp:inline>
+        </w:drawing>
+      </w:r>
+    </w:p>
+    <w:p>
+      <w:pPr>
+        <w:rPr>
+          <w:lang w:val="es-ES"/>
+        </w:rPr>
+      </w:pPr>
+      <w:r>
+        <w:rPr>
+          <w:noProof/>
+          <w:lang w:eastAsia="es-ES"/>
+        </w:rPr>
+        <w:drawing>
+          <wp:inline distT="0" distB="0" distL="0" distR="0" wp14:anchorId="6E953E8D" wp14:editId="6E8D9DD5">
+            <wp:extent cx="5400040" cy="3569335"/>
+            <wp:effectExtent l="0" t="0" r="0" b="0"/>
+            <wp:docPr id="2" name="Imagen 2"/>
+            <wp:cNvGraphicFramePr>
+              <a:graphicFrameLocks xmlns:a="http://schemas.openxmlformats.org/drawingml/2006/main" noChangeAspect="1"/>
+            </wp:cNvGraphicFramePr>
+            <a:graphic xmlns:a="http://schemas.openxmlformats.org/drawingml/2006/main">
+              <a:graphicData uri="http://schemas.openxmlformats.org/drawingml/2006/picture">
+                <pic:pic xmlns:pic="http://schemas.openxmlformats.org/drawingml/2006/picture">
+                  <pic:nvPicPr>
+                    <pic:cNvPr id="1" name=""/>
+                    <pic:cNvPicPr/>
+                  </pic:nvPicPr>
+                  <pic:blipFill>
+                    <a:blip r:embed="rId51"/>
+                    <a:stretch>
+                      <a:fillRect/>
+                    </a:stretch>
+                  </pic:blipFill>
+                  <pic:spPr>
+                    <a:xfrm>
+                      <a:off x="0" y="0"/>
+                      <a:ext cx="5400040" cy="3569335"/>
+                    </a:xfrm>
+                    <a:prstGeom prst="rect">
+                      <a:avLst/>
+                    </a:prstGeom>
+                  </pic:spPr>
+                </pic:pic>
+              </a:graphicData>
+            </a:graphic>
+          </wp:inline>
+        </w:drawing>
+      </w:r>
+    </w:p>
+    <w:p>
+      <w:pPr>
+        <w:rPr>
+          <w:lang w:val="es-ES"/>
+        </w:rPr>
+      </w:pPr>
+      <w:r>
+        <w:rPr>
+          <w:noProof/>
+          <w:lang w:eastAsia="es-ES"/>
+        </w:rPr>
+        <w:lastRenderedPageBreak/>
+        <w:drawing>
+          <wp:inline distT="0" distB="0" distL="0" distR="0" wp14:anchorId="0CB6D88A" wp14:editId="5D9DE48C">
+            <wp:extent cx="5400040" cy="4242435"/>
+            <wp:effectExtent l="0" t="0" r="0" b="5715"/>
+            <wp:docPr id="46" name="Imagen 46"/>
+            <wp:cNvGraphicFramePr>
+              <a:graphicFrameLocks xmlns:a="http://schemas.openxmlformats.org/drawingml/2006/main" noChangeAspect="1"/>
+            </wp:cNvGraphicFramePr>
+            <a:graphic xmlns:a="http://schemas.openxmlformats.org/drawingml/2006/main">
+              <a:graphicData uri="http://schemas.openxmlformats.org/drawingml/2006/picture">
+                <pic:pic xmlns:pic="http://schemas.openxmlformats.org/drawingml/2006/picture">
+                  <pic:nvPicPr>
+                    <pic:cNvPr id="1" name=""/>
+                    <pic:cNvPicPr/>
+                  </pic:nvPicPr>
+                  <pic:blipFill>
+                    <a:blip r:embed="rId52"/>
+                    <a:stretch>
+                      <a:fillRect/>
+                    </a:stretch>
+                  </pic:blipFill>
+                  <pic:spPr>
+                    <a:xfrm>
+                      <a:off x="0" y="0"/>
+                      <a:ext cx="5400040" cy="4242435"/>
+                    </a:xfrm>
+                    <a:prstGeom prst="rect">
+                      <a:avLst/>
+                    </a:prstGeom>
+                  </pic:spPr>
+                </pic:pic>
+              </a:graphicData>
+            </a:graphic>
+          </wp:inline>
+        </w:drawing>
+      </w:r>
+    </w:p>
+    <w:p>
+      <w:pPr>
+        <w:pStyle w:val="Ttulo2"/>
+        <w:rPr>
+          <w:lang w:val="es-ES"/>
+        </w:rPr>
+      </w:pPr>
+      <w:r>
+        <w:rPr>
+          <w:lang w:val="es-ES"/>
+        </w:rPr>
+        <w:t>Acceso a Datos (Biblioteca de Clases)</w:t>
+      </w:r>
+    </w:p>
+    <w:p>
+      <w:pPr>
+        <w:rPr>
+          <w:lang w:val="es-ES"/>
+        </w:rPr>
+      </w:pPr>
+      <w:r>
+        <w:rPr>
+          <w:noProof/>
+          <w:lang w:eastAsia="es-ES"/>
+        </w:rPr>
+        <w:drawing>
+          <wp:inline distT="0" distB="0" distL="0" distR="0" wp14:anchorId="6EC41079" wp14:editId="72B8D469">
+            <wp:extent cx="5718412" cy="3329305"/>
+            <wp:effectExtent l="0" t="0" r="0" b="4445"/>
+            <wp:docPr id="47" name="Imagen 47"/>
+            <wp:cNvGraphicFramePr>
+              <a:graphicFrameLocks xmlns:a="http://schemas.openxmlformats.org/drawingml/2006/main" noChangeAspect="1"/>
+            </wp:cNvGraphicFramePr>
+            <a:graphic xmlns:a="http://schemas.openxmlformats.org/drawingml/2006/main">
+              <a:graphicData uri="http://schemas.openxmlformats.org/drawingml/2006/picture">
+                <pic:pic xmlns:pic="http://schemas.openxmlformats.org/drawingml/2006/picture">
+                  <pic:nvPicPr>
+                    <pic:cNvPr id="1" name=""/>
+                    <pic:cNvPicPr/>
+                  </pic:nvPicPr>
+                  <pic:blipFill>
+                    <a:blip r:embed="rId53"/>
+                    <a:stretch>
+                      <a:fillRect/>
+                    </a:stretch>
+                  </pic:blipFill>
+                  <pic:spPr>
+                    <a:xfrm>
+                      <a:off x="0" y="0"/>
+                      <a:ext cx="5740912" cy="3342405"/>
+                    </a:xfrm>
+                    <a:prstGeom prst="rect">
+                      <a:avLst/>
+                    </a:prstGeom>
+                  </pic:spPr>
+                </pic:pic>
+              </a:graphicData>
+            </a:graphic>
+          </wp:inline>
+        </w:drawing>
+      </w:r>
+    </w:p>
+    <w:p>
+      <w:pPr>
+        <w:rPr>
+          <w:lang w:val="es-ES"/>
+        </w:rPr>
+      </w:pPr>
+      <w:r>
+        <w:rPr>
+          <w:noProof/>
+          <w:lang w:eastAsia="es-ES"/>
+        </w:rPr>
+        <w:lastRenderedPageBreak/>
+        <w:drawing>
+          <wp:inline distT="0" distB="0" distL="0" distR="0" wp14:anchorId="2A7E5814" wp14:editId="4C05B588">
+            <wp:extent cx="5400040" cy="5419725"/>
+            <wp:effectExtent l="0" t="0" r="0" b="9525"/>
+            <wp:docPr id="48" name="Imagen 48"/>
+            <wp:cNvGraphicFramePr>
+              <a:graphicFrameLocks xmlns:a="http://schemas.openxmlformats.org/drawingml/2006/main" noChangeAspect="1"/>
+            </wp:cNvGraphicFramePr>
+            <a:graphic xmlns:a="http://schemas.openxmlformats.org/drawingml/2006/main">
+              <a:graphicData uri="http://schemas.openxmlformats.org/drawingml/2006/picture">
+                <pic:pic xmlns:pic="http://schemas.openxmlformats.org/drawingml/2006/picture">
+                  <pic:nvPicPr>
+                    <pic:cNvPr id="1" name=""/>
+                    <pic:cNvPicPr/>
+                  </pic:nvPicPr>
+                  <pic:blipFill>
+                    <a:blip r:embed="rId54"/>
+                    <a:stretch>
+                      <a:fillRect/>
+                    </a:stretch>
+                  </pic:blipFill>
+                  <pic:spPr>
+                    <a:xfrm>
+                      <a:off x="0" y="0"/>
+                      <a:ext cx="5400040" cy="5419725"/>
+                    </a:xfrm>
+                    <a:prstGeom prst="rect">
+                      <a:avLst/>
+                    </a:prstGeom>
+                  </pic:spPr>
+                </pic:pic>
+              </a:graphicData>
+            </a:graphic>
+          </wp:inline>
+        </w:drawing>
+      </w:r>
+    </w:p>
+    <w:p>
+      <w:pPr>
+        <w:jc w:val="left"/>
+        <w:rPr>
+          <w:lang w:val="es-ES"/>
+        </w:rPr>
+      </w:pPr>
+      <w:r>
+        <w:rPr>
+          <w:lang w:val="es-ES"/>
+        </w:rPr>
+        <w:br w:type="page"/>
+      </w:r>
+    </w:p>
+    <w:p>
+      <w:pPr>
+        <w:pStyle w:val="Ttulo2"/>
+        <w:rPr>
+          <w:lang w:val="es-ES"/>
+        </w:rPr>
+      </w:pPr>
+      <w:r>
+        <w:rPr>
+          <w:lang w:val="es-ES"/>
+        </w:rPr>
+        <w:lastRenderedPageBreak/>
+        <w:t>Lógica (Biblioteca de Clases)</w:t>
+      </w:r>
+    </w:p>
+    <w:p>
+      <w:pPr>
+        <w:rPr>
+          <w:lang w:val="es-ES"/>
+        </w:rPr>
+      </w:pPr>
+      <w:r>
+        <w:rPr>
+          <w:noProof/>
+          <w:lang w:eastAsia="es-ES"/>
+        </w:rPr>
+        <w:drawing>
+          <wp:inline distT="0" distB="0" distL="0" distR="0" wp14:anchorId="6CA8316E" wp14:editId="0B7D2B0C">
+            <wp:extent cx="5400040" cy="5921375"/>
+            <wp:effectExtent l="0" t="0" r="0" b="3175"/>
+            <wp:docPr id="49" name="Imagen 49"/>
+            <wp:cNvGraphicFramePr>
+              <a:graphicFrameLocks xmlns:a="http://schemas.openxmlformats.org/drawingml/2006/main" noChangeAspect="1"/>
+            </wp:cNvGraphicFramePr>
+            <a:graphic xmlns:a="http://schemas.openxmlformats.org/drawingml/2006/main">
+              <a:graphicData uri="http://schemas.openxmlformats.org/drawingml/2006/picture">
+                <pic:pic xmlns:pic="http://schemas.openxmlformats.org/drawingml/2006/picture">
+                  <pic:nvPicPr>
+                    <pic:cNvPr id="1" name=""/>
+                    <pic:cNvPicPr/>
+                  </pic:nvPicPr>
+                  <pic:blipFill>
+                    <a:blip r:embed="rId55"/>
+                    <a:stretch>
+                      <a:fillRect/>
+                    </a:stretch>
+                  </pic:blipFill>
+                  <pic:spPr>
+                    <a:xfrm>
+                      <a:off x="0" y="0"/>
+                      <a:ext cx="5400040" cy="5921375"/>
+                    </a:xfrm>
+                    <a:prstGeom prst="rect">
+                      <a:avLst/>
+                    </a:prstGeom>
+                  </pic:spPr>
+                </pic:pic>
+              </a:graphicData>
+            </a:graphic>
+          </wp:inline>
+        </w:drawing>
+      </w:r>
+    </w:p>
+    <w:p>
+      <w:pPr>
+        <w:rPr>
+          <w:lang w:val="es-ES"/>
+        </w:rPr>
+      </w:pPr>
+      <w:r>
+        <w:rPr>
+          <w:noProof/>
+          <w:lang w:eastAsia="es-ES"/>
+        </w:rPr>
+        <w:lastRenderedPageBreak/>
+        <w:drawing>
+          <wp:inline distT="0" distB="0" distL="0" distR="0" wp14:anchorId="76D6F1CC" wp14:editId="2F070DDB">
+            <wp:extent cx="5400040" cy="6276975"/>
+            <wp:effectExtent l="0" t="0" r="0" b="9525"/>
+            <wp:docPr id="50" name="Imagen 50"/>
+            <wp:cNvGraphicFramePr>
+              <a:graphicFrameLocks xmlns:a="http://schemas.openxmlformats.org/drawingml/2006/main" noChangeAspect="1"/>
+            </wp:cNvGraphicFramePr>
+            <a:graphic xmlns:a="http://schemas.openxmlformats.org/drawingml/2006/main">
+              <a:graphicData uri="http://schemas.openxmlformats.org/drawingml/2006/picture">
+                <pic:pic xmlns:pic="http://schemas.openxmlformats.org/drawingml/2006/picture">
+                  <pic:nvPicPr>
+                    <pic:cNvPr id="1" name=""/>
+                    <pic:cNvPicPr/>
+                  </pic:nvPicPr>
+                  <pic:blipFill>
+                    <a:blip r:embed="rId56"/>
+                    <a:stretch>
+                      <a:fillRect/>
+                    </a:stretch>
+                  </pic:blipFill>
+                  <pic:spPr>
+                    <a:xfrm>
+                      <a:off x="0" y="0"/>
+                      <a:ext cx="5400040" cy="6276975"/>
+                    </a:xfrm>
+                    <a:prstGeom prst="rect">
+                      <a:avLst/>
+                    </a:prstGeom>
+                  </pic:spPr>
+                </pic:pic>
+              </a:graphicData>
+            </a:graphic>
+          </wp:inline>
+        </w:drawing>
+      </w:r>
+    </w:p>
+    <w:p>
+      <w:pPr>
+        <w:rPr>
+          <w:lang w:val="es-ES"/>
+        </w:rPr>
+      </w:pPr>
+      <w:r>
+        <w:rPr>
+          <w:noProof/>
+          <w:lang w:eastAsia="es-ES"/>
+        </w:rPr>
+        <w:lastRenderedPageBreak/>
+        <w:drawing>
+          <wp:inline distT="0" distB="0" distL="0" distR="0" wp14:anchorId="3CCF2CB3" wp14:editId="72F2AA70">
+            <wp:extent cx="5400040" cy="5944870"/>
+            <wp:effectExtent l="0" t="0" r="0" b="0"/>
+            <wp:docPr id="51" name="Imagen 51"/>
+            <wp:cNvGraphicFramePr>
+              <a:graphicFrameLocks xmlns:a="http://schemas.openxmlformats.org/drawingml/2006/main" noChangeAspect="1"/>
+            </wp:cNvGraphicFramePr>
+            <a:graphic xmlns:a="http://schemas.openxmlformats.org/drawingml/2006/main">
+              <a:graphicData uri="http://schemas.openxmlformats.org/drawingml/2006/picture">
+                <pic:pic xmlns:pic="http://schemas.openxmlformats.org/drawingml/2006/picture">
+                  <pic:nvPicPr>
+                    <pic:cNvPr id="1" name=""/>
+                    <pic:cNvPicPr/>
+                  </pic:nvPicPr>
+                  <pic:blipFill>
+                    <a:blip r:embed="rId57"/>
+                    <a:stretch>
+                      <a:fillRect/>
+                    </a:stretch>
+                  </pic:blipFill>
+                  <pic:spPr>
+                    <a:xfrm>
+                      <a:off x="0" y="0"/>
+                      <a:ext cx="5400040" cy="5944870"/>
+                    </a:xfrm>
+                    <a:prstGeom prst="rect">
+                      <a:avLst/>
+                    </a:prstGeom>
+                  </pic:spPr>
+                </pic:pic>
+              </a:graphicData>
+            </a:graphic>
+          </wp:inline>
+        </w:drawing>
+      </w:r>
+    </w:p>
+    <w:p>
+      <w:pPr>
+        <w:jc w:val="left"/>
+        <w:rPr>
+          <w:lang w:val="es-ES"/>
+        </w:rPr>
+      </w:pPr>
+      <w:r>
+        <w:rPr>
+          <w:lang w:val="es-ES"/>
+        </w:rPr>
+        <w:br w:type="page"/>
+      </w:r>
+    </w:p>
+    <w:p>
+      <w:pPr>
+        <w:pStyle w:val="Ttulo2"/>
+        <w:rPr>
+          <w:lang w:val="es-ES"/>
+        </w:rPr>
+      </w:pPr>
+      <w:r>
+        <w:rPr>
+          <w:lang w:val="es-ES"/>
+        </w:rPr>
+        <w:lastRenderedPageBreak/>
+        <w:t>Utils (Biblioteca de Clases)</w:t>
+      </w:r>
+    </w:p>
+    <w:p>
+      <w:pPr>
+        <w:rPr>
+          <w:lang w:val="es-ES"/>
+        </w:rPr>
+      </w:pPr>
+      <w:r>
+        <w:rPr>
+          <w:noProof/>
+          <w:lang w:eastAsia="es-ES"/>
+        </w:rPr>
+        <w:drawing>
+          <wp:inline distT="0" distB="0" distL="0" distR="0" wp14:anchorId="75000BFA" wp14:editId="1DD87AD2">
+            <wp:extent cx="5400040" cy="4713605"/>
+            <wp:effectExtent l="0" t="0" r="0" b="0"/>
+            <wp:docPr id="52" name="Imagen 52"/>
+            <wp:cNvGraphicFramePr>
+              <a:graphicFrameLocks xmlns:a="http://schemas.openxmlformats.org/drawingml/2006/main" noChangeAspect="1"/>
+            </wp:cNvGraphicFramePr>
+            <a:graphic xmlns:a="http://schemas.openxmlformats.org/drawingml/2006/main">
+              <a:graphicData uri="http://schemas.openxmlformats.org/drawingml/2006/picture">
+                <pic:pic xmlns:pic="http://schemas.openxmlformats.org/drawingml/2006/picture">
+                  <pic:nvPicPr>
+                    <pic:cNvPr id="1" name=""/>
+                    <pic:cNvPicPr/>
+                  </pic:nvPicPr>
+                  <pic:blipFill>
+                    <a:blip r:embed="rId58"/>
+                    <a:stretch>
+                      <a:fillRect/>
+                    </a:stretch>
+                  </pic:blipFill>
+                  <pic:spPr>
+                    <a:xfrm>
+                      <a:off x="0" y="0"/>
+                      <a:ext cx="5400040" cy="4713605"/>
+                    </a:xfrm>
+                    <a:prstGeom prst="rect">
+                      <a:avLst/>
+                    </a:prstGeom>
+                  </pic:spPr>
+                </pic:pic>
+              </a:graphicData>
+            </a:graphic>
+          </wp:inline>
+        </w:drawing>
+      </w:r>
+    </w:p>
+    <w:p>
+      <w:pPr>
+        <w:rPr>
+          <w:lang w:val="es-ES"/>
+        </w:rPr>
+      </w:pPr>
+    </w:p>
     <w:sectPr>
-      <w:headerReference w:type="default" r:id="rId49"/>
-      <w:footerReference w:type="default" r:id="rId50"/>
+      <w:headerReference w:type="default" r:id="rId59"/>
+      <w:footerReference w:type="default" r:id="rId60"/>
       <w:pgSz w:w="12240" w:h="15840"/>
       <w:pgMar w:top="1440" w:right="1440" w:bottom="1440" w:left="1440" w:header="720" w:footer="227" w:gutter="0"/>
       <w:pgNumType w:start="0"/>
@@ -12952,7 +13601,7 @@
               <w:szCs w:val="18"/>
               <w:lang w:val="es-ES"/>
             </w:rPr>
-            <w:t>18</w:t>
+            <w:t>26</w:t>
           </w:r>
           <w:r>
             <w:rPr>
@@ -17184,7 +17833,7 @@
 </file>
 
 <file path=customXml/itemProps3.xml><?xml version="1.0" encoding="utf-8"?>
-<ds:datastoreItem xmlns:ds="http://schemas.openxmlformats.org/officeDocument/2006/customXml" ds:itemID="{1DA2F90F-B72C-438A-A720-BF4D69390C55}">
+<ds:datastoreItem xmlns:ds="http://schemas.openxmlformats.org/officeDocument/2006/customXml" ds:itemID="{D6C964A2-E8CE-471A-A7B9-C78839466B5C}">
   <ds:schemaRefs>
     <ds:schemaRef ds:uri="http://schemas.openxmlformats.org/officeDocument/2006/bibliography"/>
   </ds:schemaRefs>

</xml_diff>

<commit_message>
Actualización en modelos y doc de arquitectura
</commit_message>
<xml_diff>
--- a/Documentacion/Modelos/Documento de Arquitectura.docx
+++ b/Documentacion/Modelos/Documento de Arquitectura.docx
@@ -10378,9 +10378,9 @@
         </w:rPr>
         <w:drawing>
           <wp:inline distT="0" distB="0" distL="0" distR="0">
-            <wp:extent cx="5943600" cy="1921404"/>
-            <wp:effectExtent l="0" t="0" r="0" b="0"/>
-            <wp:docPr id="53" name="Imagen 53"/>
+            <wp:extent cx="5943600" cy="1921615"/>
+            <wp:effectExtent l="19050" t="19050" r="19050" b="21590"/>
+            <wp:docPr id="56" name="Imagen 56"/>
             <wp:cNvGraphicFramePr>
               <a:graphicFrameLocks xmlns:a="http://schemas.openxmlformats.org/drawingml/2006/main" noChangeAspect="1"/>
             </wp:cNvGraphicFramePr>
@@ -10388,7 +10388,7 @@
               <a:graphicData uri="http://schemas.openxmlformats.org/drawingml/2006/picture">
                 <pic:pic xmlns:pic="http://schemas.openxmlformats.org/drawingml/2006/picture">
                   <pic:nvPicPr>
-                    <pic:cNvPr id="0" name="Picture 1"/>
+                    <pic:cNvPr id="0" name="Picture 5"/>
                     <pic:cNvPicPr>
                       <a:picLocks noChangeAspect="1" noChangeArrowheads="1"/>
                     </pic:cNvPicPr>
@@ -10409,14 +10409,18 @@
                   <pic:spPr bwMode="auto">
                     <a:xfrm>
                       <a:off x="0" y="0"/>
-                      <a:ext cx="5943600" cy="1921404"/>
+                      <a:ext cx="5943600" cy="1921615"/>
                     </a:xfrm>
                     <a:prstGeom prst="rect">
                       <a:avLst/>
                     </a:prstGeom>
                     <a:noFill/>
                     <a:ln>
-                      <a:noFill/>
+                      <a:solidFill>
+                        <a:schemeClr val="bg1">
+                          <a:lumMod val="65000"/>
+                        </a:schemeClr>
+                      </a:solidFill>
                     </a:ln>
                   </pic:spPr>
                 </pic:pic>
@@ -10751,6 +10755,54 @@
           </w:p>
         </w:tc>
       </w:tr>
+      <w:tr>
+        <w:tc>
+          <w:tcPr>
+            <w:tcW w:w="3397" w:type="dxa"/>
+          </w:tcPr>
+          <w:p>
+            <w:pPr>
+              <w:rPr>
+                <w:lang w:val="es-ES"/>
+              </w:rPr>
+            </w:pPr>
+            <w:proofErr w:type="spellStart"/>
+            <w:r>
+              <w:rPr>
+                <w:lang w:val="es-ES"/>
+              </w:rPr>
+              <w:t>cerrarEdicion</w:t>
+            </w:r>
+            <w:proofErr w:type="spellEnd"/>
+            <w:r>
+              <w:rPr>
+                <w:lang w:val="es-ES"/>
+              </w:rPr>
+              <w:t>()</w:t>
+            </w:r>
+          </w:p>
+        </w:tc>
+        <w:tc>
+          <w:tcPr>
+            <w:tcW w:w="5103" w:type="dxa"/>
+          </w:tcPr>
+          <w:p>
+            <w:pPr>
+              <w:rPr>
+                <w:lang w:val="es-ES"/>
+              </w:rPr>
+            </w:pPr>
+            <w:proofErr w:type="spellStart"/>
+            <w:r>
+              <w:rPr>
+                <w:lang w:val="es-ES"/>
+              </w:rPr>
+              <w:t>GestorEdicion</w:t>
+            </w:r>
+            <w:proofErr w:type="spellEnd"/>
+          </w:p>
+        </w:tc>
+      </w:tr>
     </w:tbl>
     <w:p>
       <w:pPr>
@@ -10761,19 +10813,10 @@
     </w:p>
     <w:p>
       <w:pPr>
-        <w:pStyle w:val="Ttulo3"/>
-        <w:rPr>
-          <w:lang w:val="es-ES"/>
-        </w:rPr>
-      </w:pPr>
-      <w:bookmarkStart w:id="10" w:name="_Toc401996961"/>
-      <w:r>
-        <w:rPr>
-          <w:lang w:val="es-ES"/>
-        </w:rPr>
-        <w:t>Clase Fecha</w:t>
-      </w:r>
-      <w:bookmarkEnd w:id="10"/>
+        <w:rPr>
+          <w:lang w:val="es-ES"/>
+        </w:rPr>
+      </w:pPr>
     </w:p>
     <w:p>
       <w:pPr>
@@ -10781,7 +10824,54 @@
           <w:lang w:val="es-ES"/>
         </w:rPr>
       </w:pPr>
-      <w:bookmarkStart w:id="11" w:name="_GoBack"/>
+    </w:p>
+    <w:p>
+      <w:pPr>
+        <w:jc w:val="left"/>
+        <w:rPr>
+          <w:rFonts w:eastAsiaTheme="majorEastAsia" w:cstheme="majorBidi"/>
+          <w:caps/>
+          <w:color w:val="31521B" w:themeColor="text2" w:themeShade="80"/>
+          <w:spacing w:val="15"/>
+          <w:lang w:val="es-ES"/>
+        </w:rPr>
+      </w:pPr>
+      <w:bookmarkStart w:id="10" w:name="_Toc401996961"/>
+      <w:r>
+        <w:rPr>
+          <w:lang w:val="es-ES"/>
+        </w:rPr>
+        <w:br w:type="page"/>
+      </w:r>
+    </w:p>
+    <w:p>
+      <w:pPr>
+        <w:pStyle w:val="Ttulo3"/>
+        <w:rPr>
+          <w:lang w:val="es-ES"/>
+        </w:rPr>
+      </w:pPr>
+      <w:r>
+        <w:rPr>
+          <w:lang w:val="es-ES"/>
+        </w:rPr>
+        <w:lastRenderedPageBreak/>
+        <w:t>Clase Fech</w:t>
+      </w:r>
+      <w:bookmarkEnd w:id="10"/>
+      <w:r>
+        <w:rPr>
+          <w:lang w:val="es-ES"/>
+        </w:rPr>
+        <w:t>A</w:t>
+      </w:r>
+    </w:p>
+    <w:p>
+      <w:pPr>
+        <w:rPr>
+          <w:lang w:val="es-ES"/>
+        </w:rPr>
+      </w:pPr>
       <w:r>
         <w:rPr>
           <w:noProof/>
@@ -10789,9 +10879,9 @@
         </w:rPr>
         <w:drawing>
           <wp:inline distT="0" distB="0" distL="0" distR="0">
-            <wp:extent cx="5650230" cy="2122170"/>
-            <wp:effectExtent l="0" t="0" r="0" b="0"/>
-            <wp:docPr id="40" name="Imagen 40"/>
+            <wp:extent cx="5943600" cy="2475781"/>
+            <wp:effectExtent l="19050" t="19050" r="19050" b="20320"/>
+            <wp:docPr id="55" name="Imagen 55"/>
             <wp:cNvGraphicFramePr>
               <a:graphicFrameLocks xmlns:a="http://schemas.openxmlformats.org/drawingml/2006/main" noChangeAspect="1"/>
             </wp:cNvGraphicFramePr>
@@ -10799,7 +10889,7 @@
               <a:graphicData uri="http://schemas.openxmlformats.org/drawingml/2006/picture">
                 <pic:pic xmlns:pic="http://schemas.openxmlformats.org/drawingml/2006/picture">
                   <pic:nvPicPr>
-                    <pic:cNvPr id="0" name="Picture 10"/>
+                    <pic:cNvPr id="0" name="Picture 4"/>
                     <pic:cNvPicPr>
                       <a:picLocks noChangeAspect="1" noChangeArrowheads="1"/>
                     </pic:cNvPicPr>
@@ -10820,14 +10910,18 @@
                   <pic:spPr bwMode="auto">
                     <a:xfrm>
                       <a:off x="0" y="0"/>
-                      <a:ext cx="5650230" cy="2122170"/>
+                      <a:ext cx="5943600" cy="2475781"/>
                     </a:xfrm>
                     <a:prstGeom prst="rect">
                       <a:avLst/>
                     </a:prstGeom>
                     <a:noFill/>
                     <a:ln>
-                      <a:noFill/>
+                      <a:solidFill>
+                        <a:schemeClr val="bg1">
+                          <a:lumMod val="65000"/>
+                        </a:schemeClr>
+                      </a:solidFill>
                     </a:ln>
                   </pic:spPr>
                 </pic:pic>
@@ -10836,7 +10930,6 @@
           </wp:inline>
         </w:drawing>
       </w:r>
-      <w:bookmarkEnd w:id="11"/>
     </w:p>
     <w:p>
       <w:pPr>
@@ -10850,7 +10943,6 @@
           <w:b/>
           <w:lang w:val="es-ES"/>
         </w:rPr>
-        <w:lastRenderedPageBreak/>
         <w:t>Estados:</w:t>
       </w:r>
     </w:p>
@@ -10862,22 +10954,21 @@
           <w:numId w:val="4"/>
         </w:numPr>
         <w:rPr>
+          <w:lang w:val="es-ES"/>
+        </w:rPr>
+      </w:pPr>
+      <w:r>
+        <w:rPr>
           <w:b/>
           <w:lang w:val="es-ES"/>
         </w:rPr>
-      </w:pPr>
-      <w:r>
-        <w:rPr>
-          <w:b/>
-          <w:lang w:val="es-ES"/>
-        </w:rPr>
-        <w:t xml:space="preserve">Diagramado: </w:t>
-      </w:r>
-      <w:r>
-        <w:rPr>
-          <w:lang w:val="es-ES"/>
-        </w:rPr>
-        <w:t>Se pasa a este estado cuando se crea la diagramación de la edición.</w:t>
+        <w:t xml:space="preserve">Registrada: </w:t>
+      </w:r>
+      <w:r>
+        <w:rPr>
+          <w:lang w:val="es-ES"/>
+        </w:rPr>
+        <w:t>Es una fecha perteneciente a una fase no diagramada.</w:t>
       </w:r>
     </w:p>
     <w:p>
@@ -10897,13 +10988,20 @@
           <w:b/>
           <w:lang w:val="es-ES"/>
         </w:rPr>
-        <w:t xml:space="preserve">Completa: </w:t>
-      </w:r>
-      <w:r>
-        <w:rPr>
-          <w:lang w:val="es-ES"/>
-        </w:rPr>
-        <w:t>Cuando se jugaron todos los partidos.</w:t>
+        <w:t>Diagramada</w:t>
+      </w:r>
+      <w:r>
+        <w:rPr>
+          <w:b/>
+          <w:lang w:val="es-ES"/>
+        </w:rPr>
+        <w:t xml:space="preserve">: </w:t>
+      </w:r>
+      <w:r>
+        <w:rPr>
+          <w:lang w:val="es-ES"/>
+        </w:rPr>
+        <w:t>Se pasa a este estado cuando se crea la diagramación de la edición.</w:t>
       </w:r>
     </w:p>
     <w:p>
@@ -10923,6 +11021,32 @@
           <w:b/>
           <w:lang w:val="es-ES"/>
         </w:rPr>
+        <w:t xml:space="preserve">Completa: </w:t>
+      </w:r>
+      <w:r>
+        <w:rPr>
+          <w:lang w:val="es-ES"/>
+        </w:rPr>
+        <w:t>Cuando se jugaron todos los partidos.</w:t>
+      </w:r>
+    </w:p>
+    <w:p>
+      <w:pPr>
+        <w:pStyle w:val="Prrafodelista"/>
+        <w:numPr>
+          <w:ilvl w:val="0"/>
+          <w:numId w:val="4"/>
+        </w:numPr>
+        <w:rPr>
+          <w:b/>
+          <w:lang w:val="es-ES"/>
+        </w:rPr>
+      </w:pPr>
+      <w:r>
+        <w:rPr>
+          <w:b/>
+          <w:lang w:val="es-ES"/>
+        </w:rPr>
         <w:t>Incompleta:</w:t>
       </w:r>
       <w:r>
@@ -10930,6 +11054,50 @@
           <w:lang w:val="es-ES"/>
         </w:rPr>
         <w:t xml:space="preserve"> Cuando ya tiene partidos jugados (pero no todos).</w:t>
+      </w:r>
+    </w:p>
+    <w:p>
+      <w:pPr>
+        <w:pStyle w:val="Prrafodelista"/>
+        <w:numPr>
+          <w:ilvl w:val="0"/>
+          <w:numId w:val="4"/>
+        </w:numPr>
+        <w:rPr>
+          <w:b/>
+          <w:lang w:val="es-ES"/>
+        </w:rPr>
+      </w:pPr>
+      <w:r>
+        <w:rPr>
+          <w:b/>
+          <w:lang w:val="es-ES"/>
+        </w:rPr>
+        <w:t xml:space="preserve">Cancelada: </w:t>
+      </w:r>
+      <w:r>
+        <w:rPr>
+          <w:lang w:val="es-ES"/>
+        </w:rPr>
+        <w:t>Cuando se cancela un</w:t>
+      </w:r>
+      <w:r>
+        <w:rPr>
+          <w:lang w:val="es-ES"/>
+        </w:rPr>
+        <w:t>a</w:t>
+      </w:r>
+      <w:r>
+        <w:rPr>
+          <w:lang w:val="es-ES"/>
+        </w:rPr>
+        <w:t xml:space="preserve"> edición se cancelan sus fechas.</w:t>
+      </w:r>
+      <w:r>
+        <w:rPr>
+          <w:lang w:val="es-ES"/>
+        </w:rPr>
+        <w:t xml:space="preserve"> </w:t>
       </w:r>
     </w:p>
     <w:tbl>
@@ -11084,6 +11252,150 @@
           </w:p>
         </w:tc>
       </w:tr>
+      <w:tr>
+        <w:tc>
+          <w:tcPr>
+            <w:tcW w:w="3397" w:type="dxa"/>
+          </w:tcPr>
+          <w:p>
+            <w:pPr>
+              <w:rPr>
+                <w:lang w:val="es-ES"/>
+              </w:rPr>
+            </w:pPr>
+            <w:proofErr w:type="spellStart"/>
+            <w:r>
+              <w:rPr>
+                <w:lang w:val="es-ES"/>
+              </w:rPr>
+              <w:t>cerrarEdicion</w:t>
+            </w:r>
+            <w:proofErr w:type="spellEnd"/>
+            <w:r>
+              <w:rPr>
+                <w:lang w:val="es-ES"/>
+              </w:rPr>
+              <w:t>()</w:t>
+            </w:r>
+          </w:p>
+        </w:tc>
+        <w:tc>
+          <w:tcPr>
+            <w:tcW w:w="5103" w:type="dxa"/>
+          </w:tcPr>
+          <w:p>
+            <w:pPr>
+              <w:rPr>
+                <w:lang w:val="es-ES"/>
+              </w:rPr>
+            </w:pPr>
+            <w:proofErr w:type="spellStart"/>
+            <w:r>
+              <w:rPr>
+                <w:lang w:val="es-ES"/>
+              </w:rPr>
+              <w:t>GestorEdicion</w:t>
+            </w:r>
+            <w:proofErr w:type="spellEnd"/>
+          </w:p>
+        </w:tc>
+      </w:tr>
+      <w:tr>
+        <w:tc>
+          <w:tcPr>
+            <w:tcW w:w="3397" w:type="dxa"/>
+          </w:tcPr>
+          <w:p>
+            <w:pPr>
+              <w:rPr>
+                <w:lang w:val="es-ES"/>
+              </w:rPr>
+            </w:pPr>
+            <w:proofErr w:type="spellStart"/>
+            <w:r>
+              <w:rPr>
+                <w:lang w:val="es-ES"/>
+              </w:rPr>
+              <w:t>cancelarEdicion</w:t>
+            </w:r>
+            <w:proofErr w:type="spellEnd"/>
+            <w:r>
+              <w:rPr>
+                <w:lang w:val="es-ES"/>
+              </w:rPr>
+              <w:t>()</w:t>
+            </w:r>
+          </w:p>
+        </w:tc>
+        <w:tc>
+          <w:tcPr>
+            <w:tcW w:w="5103" w:type="dxa"/>
+          </w:tcPr>
+          <w:p>
+            <w:pPr>
+              <w:rPr>
+                <w:lang w:val="es-ES"/>
+              </w:rPr>
+            </w:pPr>
+            <w:proofErr w:type="spellStart"/>
+            <w:r>
+              <w:rPr>
+                <w:lang w:val="es-ES"/>
+              </w:rPr>
+              <w:t>GestorEdicion</w:t>
+            </w:r>
+            <w:proofErr w:type="spellEnd"/>
+          </w:p>
+        </w:tc>
+      </w:tr>
+      <w:tr>
+        <w:tc>
+          <w:tcPr>
+            <w:tcW w:w="3397" w:type="dxa"/>
+          </w:tcPr>
+          <w:p>
+            <w:pPr>
+              <w:rPr>
+                <w:lang w:val="es-ES"/>
+              </w:rPr>
+            </w:pPr>
+            <w:proofErr w:type="spellStart"/>
+            <w:r>
+              <w:rPr>
+                <w:lang w:val="es-ES"/>
+              </w:rPr>
+              <w:t>actualizarFaseActual</w:t>
+            </w:r>
+            <w:proofErr w:type="spellEnd"/>
+            <w:r>
+              <w:rPr>
+                <w:lang w:val="es-ES"/>
+              </w:rPr>
+              <w:t xml:space="preserve"> ()</w:t>
+            </w:r>
+          </w:p>
+        </w:tc>
+        <w:tc>
+          <w:tcPr>
+            <w:tcW w:w="5103" w:type="dxa"/>
+          </w:tcPr>
+          <w:p>
+            <w:pPr>
+              <w:rPr>
+                <w:lang w:val="es-ES"/>
+              </w:rPr>
+            </w:pPr>
+            <w:proofErr w:type="spellStart"/>
+            <w:r>
+              <w:rPr>
+                <w:lang w:val="es-ES"/>
+              </w:rPr>
+              <w:t>GestorEdicion</w:t>
+            </w:r>
+            <w:proofErr w:type="spellEnd"/>
+          </w:p>
+        </w:tc>
+      </w:tr>
     </w:tbl>
     <w:p>
       <w:pPr>
@@ -11094,28 +11406,47 @@
     </w:p>
     <w:p>
       <w:pPr>
-        <w:pStyle w:val="Ttulo3"/>
-        <w:rPr>
-          <w:lang w:val="es-ES"/>
-        </w:rPr>
-      </w:pPr>
-      <w:bookmarkStart w:id="12" w:name="_Toc401996962"/>
-      <w:r>
-        <w:rPr>
-          <w:lang w:val="es-ES"/>
-        </w:rPr>
-        <w:t>C</w:t>
-      </w:r>
-      <w:r>
-        <w:rPr>
-          <w:lang w:val="es-ES"/>
-        </w:rPr>
-        <w:t>lase Fase</w:t>
-      </w:r>
-      <w:bookmarkEnd w:id="12"/>
+        <w:jc w:val="left"/>
+        <w:rPr>
+          <w:rFonts w:eastAsiaTheme="majorEastAsia" w:cstheme="majorBidi"/>
+          <w:caps/>
+          <w:color w:val="31521B" w:themeColor="text2" w:themeShade="80"/>
+          <w:spacing w:val="15"/>
+          <w:lang w:val="es-ES"/>
+        </w:rPr>
+      </w:pPr>
+      <w:bookmarkStart w:id="11" w:name="_Toc401996962"/>
+      <w:r>
+        <w:rPr>
+          <w:lang w:val="es-ES"/>
+        </w:rPr>
+        <w:br w:type="page"/>
+      </w:r>
     </w:p>
     <w:p>
       <w:pPr>
+        <w:pStyle w:val="Ttulo3"/>
+        <w:rPr>
+          <w:lang w:val="es-ES"/>
+        </w:rPr>
+      </w:pPr>
+      <w:r>
+        <w:rPr>
+          <w:lang w:val="es-ES"/>
+        </w:rPr>
+        <w:lastRenderedPageBreak/>
+        <w:t>C</w:t>
+      </w:r>
+      <w:r>
+        <w:rPr>
+          <w:lang w:val="es-ES"/>
+        </w:rPr>
+        <w:t>lase Fase</w:t>
+      </w:r>
+      <w:bookmarkEnd w:id="11"/>
+    </w:p>
+    <w:p>
+      <w:pPr>
         <w:rPr>
           <w:lang w:val="es-ES"/>
         </w:rPr>
@@ -11127,9 +11458,9 @@
         </w:rPr>
         <w:drawing>
           <wp:inline distT="0" distB="0" distL="0" distR="0">
-            <wp:extent cx="5055235" cy="1941195"/>
-            <wp:effectExtent l="0" t="0" r="0" b="0"/>
-            <wp:docPr id="41" name="Imagen 41"/>
+            <wp:extent cx="5591175" cy="2124075"/>
+            <wp:effectExtent l="19050" t="19050" r="28575" b="28575"/>
+            <wp:docPr id="58" name="Imagen 58"/>
             <wp:cNvGraphicFramePr>
               <a:graphicFrameLocks xmlns:a="http://schemas.openxmlformats.org/drawingml/2006/main" noChangeAspect="1"/>
             </wp:cNvGraphicFramePr>
@@ -11137,7 +11468,7 @@
               <a:graphicData uri="http://schemas.openxmlformats.org/drawingml/2006/picture">
                 <pic:pic xmlns:pic="http://schemas.openxmlformats.org/drawingml/2006/picture">
                   <pic:nvPicPr>
-                    <pic:cNvPr id="0" name="Picture 11"/>
+                    <pic:cNvPr id="0" name="Picture 7"/>
                     <pic:cNvPicPr>
                       <a:picLocks noChangeAspect="1" noChangeArrowheads="1"/>
                     </pic:cNvPicPr>
@@ -11158,14 +11489,18 @@
                   <pic:spPr bwMode="auto">
                     <a:xfrm>
                       <a:off x="0" y="0"/>
-                      <a:ext cx="5055235" cy="1941195"/>
+                      <a:ext cx="5591175" cy="2124075"/>
                     </a:xfrm>
                     <a:prstGeom prst="rect">
                       <a:avLst/>
                     </a:prstGeom>
                     <a:noFill/>
                     <a:ln>
-                      <a:noFill/>
+                      <a:solidFill>
+                        <a:schemeClr val="bg1">
+                          <a:lumMod val="65000"/>
+                        </a:schemeClr>
+                      </a:solidFill>
                     </a:ln>
                   </pic:spPr>
                 </pic:pic>
@@ -11174,6 +11509,8 @@
           </wp:inline>
         </w:drawing>
       </w:r>
+      <w:bookmarkStart w:id="12" w:name="_GoBack"/>
+      <w:bookmarkEnd w:id="12"/>
     </w:p>
     <w:p>
       <w:pPr>
@@ -11207,13 +11544,32 @@
           <w:b/>
           <w:lang w:val="es-ES"/>
         </w:rPr>
-        <w:t xml:space="preserve">Creada: </w:t>
-      </w:r>
-      <w:r>
-        <w:rPr>
-          <w:lang w:val="es-ES"/>
-        </w:rPr>
-        <w:t>Cuando se crea la fase.</w:t>
+        <w:t>Registrad</w:t>
+      </w:r>
+      <w:r>
+        <w:rPr>
+          <w:b/>
+          <w:lang w:val="es-ES"/>
+        </w:rPr>
+        <w:t xml:space="preserve">a: </w:t>
+      </w:r>
+      <w:r>
+        <w:rPr>
+          <w:lang w:val="es-ES"/>
+        </w:rPr>
+        <w:t>Cuando se crea la fase</w:t>
+      </w:r>
+      <w:r>
+        <w:rPr>
+          <w:lang w:val="es-ES"/>
+        </w:rPr>
+        <w:t xml:space="preserve"> genérica (sin diagramación)</w:t>
+      </w:r>
+      <w:r>
+        <w:rPr>
+          <w:lang w:val="es-ES"/>
+        </w:rPr>
+        <w:t>.</w:t>
       </w:r>
     </w:p>
     <w:p>
@@ -11246,7 +11602,13 @@
         <w:rPr>
           <w:lang w:val="es-ES"/>
         </w:rPr>
-        <w:t>Cuando se registra la edición configurada.</w:t>
+        <w:t>Cuando se registra la diagramación de la fase</w:t>
+      </w:r>
+      <w:r>
+        <w:rPr>
+          <w:lang w:val="es-ES"/>
+        </w:rPr>
+        <w:t>.</w:t>
       </w:r>
     </w:p>
     <w:p>
@@ -11266,7 +11628,14 @@
           <w:b/>
           <w:lang w:val="es-ES"/>
         </w:rPr>
-        <w:t xml:space="preserve">En Juego: </w:t>
+        <w:t>Iniciada</w:t>
+      </w:r>
+      <w:r>
+        <w:rPr>
+          <w:b/>
+          <w:lang w:val="es-ES"/>
+        </w:rPr>
+        <w:t xml:space="preserve">: </w:t>
       </w:r>
       <w:r>
         <w:rPr>
@@ -11278,7 +11647,19 @@
         <w:rPr>
           <w:lang w:val="es-ES"/>
         </w:rPr>
-        <w:t>se registra como jugado un partido</w:t>
+        <w:t xml:space="preserve">se registra como jugado al menos un </w:t>
+      </w:r>
+      <w:r>
+        <w:rPr>
+          <w:lang w:val="es-ES"/>
+        </w:rPr>
+        <w:t xml:space="preserve"> partido</w:t>
+      </w:r>
+      <w:r>
+        <w:rPr>
+          <w:lang w:val="es-ES"/>
+        </w:rPr>
+        <w:t xml:space="preserve"> de esa fase</w:t>
       </w:r>
       <w:r>
         <w:rPr>
@@ -11304,7 +11685,7 @@
           <w:b/>
           <w:lang w:val="es-ES"/>
         </w:rPr>
-        <w:t>Cerrada</w:t>
+        <w:t>Finalizada</w:t>
       </w:r>
       <w:r>
         <w:rPr>
@@ -11323,7 +11704,44 @@
         <w:rPr>
           <w:lang w:val="es-ES"/>
         </w:rPr>
-        <w:t>se completaron todas las fechas.</w:t>
+        <w:t xml:space="preserve">se </w:t>
+      </w:r>
+      <w:r>
+        <w:rPr>
+          <w:lang w:val="es-ES"/>
+        </w:rPr>
+        <w:t>finaliza la edición o se cierra una fase</w:t>
+      </w:r>
+      <w:r>
+        <w:rPr>
+          <w:lang w:val="es-ES"/>
+        </w:rPr>
+        <w:t>.</w:t>
+      </w:r>
+    </w:p>
+    <w:p>
+      <w:pPr>
+        <w:pStyle w:val="Prrafodelista"/>
+        <w:numPr>
+          <w:ilvl w:val="0"/>
+          <w:numId w:val="4"/>
+        </w:numPr>
+        <w:rPr>
+          <w:lang w:val="es-ES"/>
+        </w:rPr>
+      </w:pPr>
+      <w:r>
+        <w:rPr>
+          <w:b/>
+          <w:lang w:val="es-ES"/>
+        </w:rPr>
+        <w:t xml:space="preserve">Cancelada: </w:t>
+      </w:r>
+      <w:r>
+        <w:rPr>
+          <w:lang w:val="es-ES"/>
+        </w:rPr>
+        <w:t>Cuando se cancela una edición.</w:t>
       </w:r>
     </w:p>
     <w:tbl>
@@ -11511,6 +11929,162 @@
                 <w:lang w:val="es-ES"/>
               </w:rPr>
               <w:t>GestorPartido</w:t>
+            </w:r>
+            <w:proofErr w:type="spellEnd"/>
+          </w:p>
+        </w:tc>
+      </w:tr>
+      <w:tr>
+        <w:tc>
+          <w:tcPr>
+            <w:tcW w:w="3397" w:type="dxa"/>
+          </w:tcPr>
+          <w:p>
+            <w:pPr>
+              <w:rPr>
+                <w:lang w:val="es-ES"/>
+              </w:rPr>
+            </w:pPr>
+            <w:proofErr w:type="spellStart"/>
+            <w:r>
+              <w:rPr>
+                <w:lang w:val="es-ES"/>
+              </w:rPr>
+              <w:t>finalizarFase</w:t>
+            </w:r>
+            <w:proofErr w:type="spellEnd"/>
+            <w:r>
+              <w:rPr>
+                <w:lang w:val="es-ES"/>
+              </w:rPr>
+              <w:t>()</w:t>
+            </w:r>
+          </w:p>
+        </w:tc>
+        <w:tc>
+          <w:tcPr>
+            <w:tcW w:w="5103" w:type="dxa"/>
+          </w:tcPr>
+          <w:p>
+            <w:pPr>
+              <w:rPr>
+                <w:lang w:val="es-ES"/>
+              </w:rPr>
+            </w:pPr>
+            <w:proofErr w:type="spellStart"/>
+            <w:r>
+              <w:rPr>
+                <w:lang w:val="es-ES"/>
+              </w:rPr>
+              <w:t>GestorEdicion</w:t>
+            </w:r>
+            <w:proofErr w:type="spellEnd"/>
+          </w:p>
+        </w:tc>
+      </w:tr>
+      <w:tr>
+        <w:tc>
+          <w:tcPr>
+            <w:tcW w:w="3397" w:type="dxa"/>
+          </w:tcPr>
+          <w:p>
+            <w:pPr>
+              <w:rPr>
+                <w:lang w:val="es-ES"/>
+              </w:rPr>
+            </w:pPr>
+            <w:proofErr w:type="spellStart"/>
+            <w:r>
+              <w:rPr>
+                <w:lang w:val="es-ES"/>
+              </w:rPr>
+              <w:t>cerrarEdicion</w:t>
+            </w:r>
+            <w:proofErr w:type="spellEnd"/>
+            <w:r>
+              <w:rPr>
+                <w:lang w:val="es-ES"/>
+              </w:rPr>
+              <w:t>()</w:t>
+            </w:r>
+          </w:p>
+        </w:tc>
+        <w:tc>
+          <w:tcPr>
+            <w:tcW w:w="5103" w:type="dxa"/>
+          </w:tcPr>
+          <w:p>
+            <w:pPr>
+              <w:rPr>
+                <w:lang w:val="es-ES"/>
+              </w:rPr>
+            </w:pPr>
+            <w:proofErr w:type="spellStart"/>
+            <w:r>
+              <w:rPr>
+                <w:lang w:val="es-ES"/>
+              </w:rPr>
+              <w:t>G</w:t>
+            </w:r>
+            <w:r>
+              <w:rPr>
+                <w:lang w:val="es-ES"/>
+              </w:rPr>
+              <w:t>estorEdicion</w:t>
+            </w:r>
+            <w:proofErr w:type="spellEnd"/>
+          </w:p>
+        </w:tc>
+      </w:tr>
+      <w:tr>
+        <w:tc>
+          <w:tcPr>
+            <w:tcW w:w="3397" w:type="dxa"/>
+          </w:tcPr>
+          <w:p>
+            <w:pPr>
+              <w:rPr>
+                <w:lang w:val="es-ES"/>
+              </w:rPr>
+            </w:pPr>
+            <w:proofErr w:type="spellStart"/>
+            <w:r>
+              <w:rPr>
+                <w:lang w:val="es-ES"/>
+              </w:rPr>
+              <w:t>cancelarEdicion</w:t>
+            </w:r>
+            <w:proofErr w:type="spellEnd"/>
+            <w:r>
+              <w:rPr>
+                <w:lang w:val="es-ES"/>
+              </w:rPr>
+              <w:t>()</w:t>
+            </w:r>
+          </w:p>
+        </w:tc>
+        <w:tc>
+          <w:tcPr>
+            <w:tcW w:w="5103" w:type="dxa"/>
+          </w:tcPr>
+          <w:p>
+            <w:pPr>
+              <w:rPr>
+                <w:lang w:val="es-ES"/>
+              </w:rPr>
+            </w:pPr>
+            <w:proofErr w:type="spellStart"/>
+            <w:r>
+              <w:rPr>
+                <w:lang w:val="es-ES"/>
+              </w:rPr>
+              <w:t>G</w:t>
+            </w:r>
+            <w:r>
+              <w:rPr>
+                <w:lang w:val="es-ES"/>
+              </w:rPr>
+              <w:t>estorEdicion</w:t>
             </w:r>
             <w:proofErr w:type="spellEnd"/>
           </w:p>
@@ -12875,7 +13449,7 @@
       <w:r>
         <w:rPr>
           <w:noProof/>
-          <w:lang w:eastAsia="es-ES"/>
+          <w:lang w:val="es-ES" w:eastAsia="es-ES"/>
         </w:rPr>
         <w:drawing>
           <wp:inline distT="0" distB="0" distL="0" distR="0" wp14:anchorId="411C84FF" wp14:editId="7E26F184">
@@ -12923,7 +13497,7 @@
       <w:r>
         <w:rPr>
           <w:noProof/>
-          <w:lang w:eastAsia="es-ES"/>
+          <w:lang w:val="es-ES" w:eastAsia="es-ES"/>
         </w:rPr>
         <w:drawing>
           <wp:inline distT="0" distB="0" distL="0" distR="0" wp14:anchorId="6E953E8D" wp14:editId="6E8D9DD5">
@@ -12971,7 +13545,7 @@
       <w:r>
         <w:rPr>
           <w:noProof/>
-          <w:lang w:eastAsia="es-ES"/>
+          <w:lang w:val="es-ES" w:eastAsia="es-ES"/>
         </w:rPr>
         <w:lastRenderedPageBreak/>
         <w:drawing>
@@ -13034,7 +13608,7 @@
       <w:r>
         <w:rPr>
           <w:noProof/>
-          <w:lang w:eastAsia="es-ES"/>
+          <w:lang w:val="es-ES" w:eastAsia="es-ES"/>
         </w:rPr>
         <w:drawing>
           <wp:inline distT="0" distB="0" distL="0" distR="0" wp14:anchorId="6EC41079" wp14:editId="72B8D469">
@@ -13082,7 +13656,7 @@
       <w:r>
         <w:rPr>
           <w:noProof/>
-          <w:lang w:eastAsia="es-ES"/>
+          <w:lang w:val="es-ES" w:eastAsia="es-ES"/>
         </w:rPr>
         <w:lastRenderedPageBreak/>
         <w:drawing>
@@ -13160,7 +13734,7 @@
       <w:r>
         <w:rPr>
           <w:noProof/>
-          <w:lang w:eastAsia="es-ES"/>
+          <w:lang w:val="es-ES" w:eastAsia="es-ES"/>
         </w:rPr>
         <w:drawing>
           <wp:inline distT="0" distB="0" distL="0" distR="0" wp14:anchorId="6CA8316E" wp14:editId="0B7D2B0C">
@@ -13208,7 +13782,7 @@
       <w:r>
         <w:rPr>
           <w:noProof/>
-          <w:lang w:eastAsia="es-ES"/>
+          <w:lang w:val="es-ES" w:eastAsia="es-ES"/>
         </w:rPr>
         <w:lastRenderedPageBreak/>
         <w:drawing>
@@ -13257,7 +13831,7 @@
       <w:r>
         <w:rPr>
           <w:noProof/>
-          <w:lang w:eastAsia="es-ES"/>
+          <w:lang w:val="es-ES" w:eastAsia="es-ES"/>
         </w:rPr>
         <w:lastRenderedPageBreak/>
         <w:drawing>
@@ -13335,7 +13909,7 @@
       <w:r>
         <w:rPr>
           <w:noProof/>
-          <w:lang w:eastAsia="es-ES"/>
+          <w:lang w:val="es-ES" w:eastAsia="es-ES"/>
         </w:rPr>
         <w:drawing>
           <wp:inline distT="0" distB="0" distL="0" distR="0" wp14:anchorId="75000BFA" wp14:editId="1DD87AD2">
@@ -13601,7 +14175,7 @@
               <w:szCs w:val="18"/>
               <w:lang w:val="es-ES"/>
             </w:rPr>
-            <w:t>26</w:t>
+            <w:t>12</w:t>
           </w:r>
           <w:r>
             <w:rPr>
@@ -13689,7 +14263,7 @@
                       </a:xfrm>
                     </wpg:grpSpPr>
                     <wps:wsp>
-                      <wps:cNvPr id="2" name="Llamada rectangular 1"/>
+                      <wps:cNvPr id="36" name="Llamada rectangular 1"/>
                       <wps:cNvSpPr/>
                       <wps:spPr>
                         <a:xfrm>
@@ -14397,7 +14971,7 @@
                     </wps:wsp>
                     <pic:pic xmlns:pic="http://schemas.openxmlformats.org/drawingml/2006/picture">
                       <pic:nvPicPr>
-                        <pic:cNvPr id="36" name="Imagen 5"/>
+                        <pic:cNvPr id="37" name="Imagen 5"/>
                         <pic:cNvPicPr>
                           <a:picLocks noChangeAspect="1"/>
                         </pic:cNvPicPr>
@@ -17833,7 +18407,7 @@
 </file>
 
 <file path=customXml/itemProps3.xml><?xml version="1.0" encoding="utf-8"?>
-<ds:datastoreItem xmlns:ds="http://schemas.openxmlformats.org/officeDocument/2006/customXml" ds:itemID="{D6C964A2-E8CE-471A-A7B9-C78839466B5C}">
+<ds:datastoreItem xmlns:ds="http://schemas.openxmlformats.org/officeDocument/2006/customXml" ds:itemID="{358A3D16-BEF7-4C2D-8A50-BD9A56BCDEA9}">
   <ds:schemaRefs>
     <ds:schemaRef ds:uri="http://schemas.openxmlformats.org/officeDocument/2006/bibliography"/>
   </ds:schemaRefs>

</xml_diff>

<commit_message>
Actualizo Documento de Arquitectura.docx
</commit_message>
<xml_diff>
--- a/Documentacion/Modelos/Documento de Arquitectura.docx
+++ b/Documentacion/Modelos/Documento de Arquitectura.docx
@@ -3223,14 +3223,172 @@
           </w:p>
         </w:tc>
       </w:tr>
+      <w:tr>
+        <w:tc>
+          <w:tcPr>
+            <w:cnfStyle w:val="001000000000" w:firstRow="0" w:lastRow="0" w:firstColumn="1" w:lastColumn="0" w:oddVBand="0" w:evenVBand="0" w:oddHBand="0" w:evenHBand="0" w:firstRowFirstColumn="0" w:firstRowLastColumn="0" w:lastRowFirstColumn="0" w:lastRowLastColumn="0"/>
+            <w:tcW w:w="1129" w:type="dxa"/>
+          </w:tcPr>
+          <w:p>
+            <w:pPr>
+              <w:rPr>
+                <w:lang w:val="es-ES"/>
+              </w:rPr>
+            </w:pPr>
+            <w:r>
+              <w:rPr>
+                <w:lang w:val="es-ES"/>
+              </w:rPr>
+              <w:t>1.4</w:t>
+            </w:r>
+          </w:p>
+        </w:tc>
+        <w:tc>
+          <w:tcPr>
+            <w:tcW w:w="2611" w:type="dxa"/>
+          </w:tcPr>
+          <w:p>
+            <w:pPr>
+              <w:cnfStyle w:val="000000000000" w:firstRow="0" w:lastRow="0" w:firstColumn="0" w:lastColumn="0" w:oddVBand="0" w:evenVBand="0" w:oddHBand="0" w:evenHBand="0" w:firstRowFirstColumn="0" w:firstRowLastColumn="0" w:lastRowFirstColumn="0" w:lastRowLastColumn="0"/>
+              <w:rPr>
+                <w:lang w:val="es-ES"/>
+              </w:rPr>
+            </w:pPr>
+            <w:r>
+              <w:rPr>
+                <w:lang w:val="es-ES"/>
+              </w:rPr>
+              <w:t>03/03/2015</w:t>
+            </w:r>
+          </w:p>
+        </w:tc>
+        <w:tc>
+          <w:tcPr>
+            <w:tcW w:w="1870" w:type="dxa"/>
+          </w:tcPr>
+          <w:p>
+            <w:pPr>
+              <w:cnfStyle w:val="000000000000" w:firstRow="0" w:lastRow="0" w:firstColumn="0" w:lastColumn="0" w:oddVBand="0" w:evenVBand="0" w:oddHBand="0" w:evenHBand="0" w:firstRowFirstColumn="0" w:firstRowLastColumn="0" w:lastRowFirstColumn="0" w:lastRowLastColumn="0"/>
+              <w:rPr>
+                <w:lang w:val="es-ES"/>
+              </w:rPr>
+            </w:pPr>
+            <w:r>
+              <w:rPr>
+                <w:lang w:val="es-ES"/>
+              </w:rPr>
+              <w:t>Florencia Rojas</w:t>
+            </w:r>
+          </w:p>
+        </w:tc>
+        <w:tc>
+          <w:tcPr>
+            <w:tcW w:w="3883" w:type="dxa"/>
+          </w:tcPr>
+          <w:p>
+            <w:pPr>
+              <w:cnfStyle w:val="000000000000" w:firstRow="0" w:lastRow="0" w:firstColumn="0" w:lastColumn="0" w:oddVBand="0" w:evenVBand="0" w:oddHBand="0" w:evenHBand="0" w:firstRowFirstColumn="0" w:firstRowLastColumn="0" w:lastRowFirstColumn="0" w:lastRowLastColumn="0"/>
+              <w:rPr>
+                <w:lang w:val="es-ES"/>
+              </w:rPr>
+            </w:pPr>
+            <w:r>
+              <w:rPr>
+                <w:lang w:val="es-ES"/>
+              </w:rPr>
+              <w:t>Se actualizó diagramas de estado y diagrama de clases</w:t>
+            </w:r>
+          </w:p>
+        </w:tc>
+      </w:tr>
+      <w:tr>
+        <w:tc>
+          <w:tcPr>
+            <w:cnfStyle w:val="001000000000" w:firstRow="0" w:lastRow="0" w:firstColumn="1" w:lastColumn="0" w:oddVBand="0" w:evenVBand="0" w:oddHBand="0" w:evenHBand="0" w:firstRowFirstColumn="0" w:firstRowLastColumn="0" w:lastRowFirstColumn="0" w:lastRowLastColumn="0"/>
+            <w:tcW w:w="1129" w:type="dxa"/>
+          </w:tcPr>
+          <w:p>
+            <w:pPr>
+              <w:rPr>
+                <w:lang w:val="es-ES"/>
+              </w:rPr>
+            </w:pPr>
+            <w:r>
+              <w:rPr>
+                <w:lang w:val="es-ES"/>
+              </w:rPr>
+              <w:t>1.5</w:t>
+            </w:r>
+          </w:p>
+        </w:tc>
+        <w:tc>
+          <w:tcPr>
+            <w:tcW w:w="2611" w:type="dxa"/>
+          </w:tcPr>
+          <w:p>
+            <w:pPr>
+              <w:cnfStyle w:val="000000000000" w:firstRow="0" w:lastRow="0" w:firstColumn="0" w:lastColumn="0" w:oddVBand="0" w:evenVBand="0" w:oddHBand="0" w:evenHBand="0" w:firstRowFirstColumn="0" w:firstRowLastColumn="0" w:lastRowFirstColumn="0" w:lastRowLastColumn="0"/>
+              <w:rPr>
+                <w:lang w:val="es-ES"/>
+              </w:rPr>
+            </w:pPr>
+            <w:r>
+              <w:rPr>
+                <w:lang w:val="es-ES"/>
+              </w:rPr>
+              <w:t>06/05/2015</w:t>
+            </w:r>
+          </w:p>
+        </w:tc>
+        <w:tc>
+          <w:tcPr>
+            <w:tcW w:w="1870" w:type="dxa"/>
+          </w:tcPr>
+          <w:p>
+            <w:pPr>
+              <w:cnfStyle w:val="000000000000" w:firstRow="0" w:lastRow="0" w:firstColumn="0" w:lastColumn="0" w:oddVBand="0" w:evenVBand="0" w:oddHBand="0" w:evenHBand="0" w:firstRowFirstColumn="0" w:firstRowLastColumn="0" w:lastRowFirstColumn="0" w:lastRowLastColumn="0"/>
+              <w:rPr>
+                <w:lang w:val="es-ES"/>
+              </w:rPr>
+            </w:pPr>
+            <w:r>
+              <w:rPr>
+                <w:lang w:val="es-ES"/>
+              </w:rPr>
+              <w:t>Florencia Rojas</w:t>
+            </w:r>
+          </w:p>
+        </w:tc>
+        <w:tc>
+          <w:tcPr>
+            <w:tcW w:w="3883" w:type="dxa"/>
+          </w:tcPr>
+          <w:p>
+            <w:pPr>
+              <w:cnfStyle w:val="000000000000" w:firstRow="0" w:lastRow="0" w:firstColumn="0" w:lastColumn="0" w:oddVBand="0" w:evenVBand="0" w:oddHBand="0" w:evenHBand="0" w:firstRowFirstColumn="0" w:firstRowLastColumn="0" w:lastRowFirstColumn="0" w:lastRowLastColumn="0"/>
+              <w:rPr>
+                <w:lang w:val="es-ES"/>
+              </w:rPr>
+            </w:pPr>
+            <w:r>
+              <w:rPr>
+                <w:lang w:val="es-ES"/>
+              </w:rPr>
+              <w:t>Se agregan modelos de implementación</w:t>
+            </w:r>
+          </w:p>
+        </w:tc>
+      </w:tr>
     </w:tbl>
     <w:p>
       <w:pPr>
         <w:pStyle w:val="Puesto"/>
         <w:rPr>
-          <w:lang w:val="es-AR"/>
-        </w:rPr>
-      </w:pPr>
+          <w:lang w:val="es-ES"/>
+        </w:rPr>
+      </w:pPr>
+      <w:bookmarkStart w:id="0" w:name="_GoBack"/>
+      <w:bookmarkEnd w:id="0"/>
     </w:p>
     <w:sdt>
       <w:sdtPr>
@@ -5078,130 +5236,130 @@
           <w:lang w:val="es-ES"/>
         </w:rPr>
       </w:pPr>
-      <w:bookmarkStart w:id="0" w:name="_Toc401996951"/>
+      <w:bookmarkStart w:id="1" w:name="_Toc401996951"/>
       <w:r>
         <w:rPr>
           <w:noProof/>
           <w:lang w:val="es-ES"/>
         </w:rPr>
         <w:t>Introducción</w:t>
-      </w:r>
-      <w:bookmarkEnd w:id="0"/>
-    </w:p>
-    <w:p>
-      <w:pPr>
-        <w:rPr>
-          <w:noProof/>
-          <w:lang w:val="es-ES"/>
-        </w:rPr>
-      </w:pPr>
-      <w:r>
-        <w:rPr>
-          <w:noProof/>
-          <w:lang w:val="es-ES"/>
-        </w:rPr>
-        <w:t>En el presente documento se detalla la arqu</w:t>
-      </w:r>
-      <w:r>
-        <w:rPr>
-          <w:noProof/>
-          <w:lang w:val="es-ES"/>
-        </w:rPr>
-        <w:t>itectura del producto que</w:t>
-      </w:r>
-      <w:r>
-        <w:rPr>
-          <w:noProof/>
-          <w:lang w:val="es-ES"/>
-        </w:rPr>
-        <w:t xml:space="preserve"> se desarrollará. Se presentará la estructura, las</w:t>
-      </w:r>
-      <w:r>
-        <w:rPr>
-          <w:noProof/>
-          <w:lang w:val="es-ES"/>
-        </w:rPr>
-        <w:t xml:space="preserve"> vistas arquitectónicas , los</w:t>
-      </w:r>
-      <w:r>
-        <w:rPr>
-          <w:noProof/>
-          <w:lang w:val="es-ES"/>
-        </w:rPr>
-        <w:t xml:space="preserve"> modelos que se hayan desarrollado</w:t>
-      </w:r>
-      <w:r>
-        <w:rPr>
-          <w:noProof/>
-          <w:lang w:val="es-ES"/>
-        </w:rPr>
-        <w:t xml:space="preserve"> y los prototipos de interfaz realizados</w:t>
-      </w:r>
-      <w:r>
-        <w:rPr>
-          <w:noProof/>
-          <w:lang w:val="es-ES"/>
-        </w:rPr>
-        <w:t>.</w:t>
-      </w:r>
-    </w:p>
-    <w:p>
-      <w:pPr>
-        <w:rPr>
-          <w:rFonts w:ascii="Corbel" w:hAnsi="Corbel"/>
-          <w:noProof/>
-          <w:lang w:val="es-ES"/>
-        </w:rPr>
-      </w:pPr>
-      <w:r>
-        <w:rPr>
-          <w:rFonts w:ascii="Corbel" w:hAnsi="Corbel"/>
-          <w:noProof/>
-          <w:lang w:val="es-ES"/>
-        </w:rPr>
-        <w:br w:type="page"/>
-      </w:r>
-    </w:p>
-    <w:p>
-      <w:pPr>
-        <w:pStyle w:val="Ttulo1"/>
-        <w:rPr>
-          <w:lang w:val="es-ES"/>
-        </w:rPr>
-      </w:pPr>
-      <w:bookmarkStart w:id="1" w:name="_Toc401996952"/>
-      <w:r>
-        <w:rPr>
-          <w:noProof/>
-          <w:lang w:val="es-ES"/>
-        </w:rPr>
-        <w:lastRenderedPageBreak/>
-        <w:t>Arq</w:t>
-      </w:r>
-      <w:r>
-        <w:rPr>
-          <w:noProof/>
-          <w:lang w:val="es-ES"/>
-        </w:rPr>
-        <w:t>uitectura</w:t>
       </w:r>
       <w:bookmarkEnd w:id="1"/>
     </w:p>
     <w:p>
       <w:pPr>
+        <w:rPr>
+          <w:noProof/>
+          <w:lang w:val="es-ES"/>
+        </w:rPr>
+      </w:pPr>
+      <w:r>
+        <w:rPr>
+          <w:noProof/>
+          <w:lang w:val="es-ES"/>
+        </w:rPr>
+        <w:t>En el presente documento se detalla la arqu</w:t>
+      </w:r>
+      <w:r>
+        <w:rPr>
+          <w:noProof/>
+          <w:lang w:val="es-ES"/>
+        </w:rPr>
+        <w:t>itectura del producto que</w:t>
+      </w:r>
+      <w:r>
+        <w:rPr>
+          <w:noProof/>
+          <w:lang w:val="es-ES"/>
+        </w:rPr>
+        <w:t xml:space="preserve"> se desarrollará. Se presentará la estructura, las</w:t>
+      </w:r>
+      <w:r>
+        <w:rPr>
+          <w:noProof/>
+          <w:lang w:val="es-ES"/>
+        </w:rPr>
+        <w:t xml:space="preserve"> vistas arquitectónicas , los</w:t>
+      </w:r>
+      <w:r>
+        <w:rPr>
+          <w:noProof/>
+          <w:lang w:val="es-ES"/>
+        </w:rPr>
+        <w:t xml:space="preserve"> modelos que se hayan desarrollado</w:t>
+      </w:r>
+      <w:r>
+        <w:rPr>
+          <w:noProof/>
+          <w:lang w:val="es-ES"/>
+        </w:rPr>
+        <w:t xml:space="preserve"> y los prototipos de interfaz realizados</w:t>
+      </w:r>
+      <w:r>
+        <w:rPr>
+          <w:noProof/>
+          <w:lang w:val="es-ES"/>
+        </w:rPr>
+        <w:t>.</w:t>
+      </w:r>
+    </w:p>
+    <w:p>
+      <w:pPr>
+        <w:rPr>
+          <w:rFonts w:ascii="Corbel" w:hAnsi="Corbel"/>
+          <w:noProof/>
+          <w:lang w:val="es-ES"/>
+        </w:rPr>
+      </w:pPr>
+      <w:r>
+        <w:rPr>
+          <w:rFonts w:ascii="Corbel" w:hAnsi="Corbel"/>
+          <w:noProof/>
+          <w:lang w:val="es-ES"/>
+        </w:rPr>
+        <w:br w:type="page"/>
+      </w:r>
+    </w:p>
+    <w:p>
+      <w:pPr>
+        <w:pStyle w:val="Ttulo1"/>
+        <w:rPr>
+          <w:lang w:val="es-ES"/>
+        </w:rPr>
+      </w:pPr>
+      <w:bookmarkStart w:id="2" w:name="_Toc401996952"/>
+      <w:r>
+        <w:rPr>
+          <w:noProof/>
+          <w:lang w:val="es-ES"/>
+        </w:rPr>
+        <w:lastRenderedPageBreak/>
+        <w:t>Arq</w:t>
+      </w:r>
+      <w:r>
+        <w:rPr>
+          <w:noProof/>
+          <w:lang w:val="es-ES"/>
+        </w:rPr>
+        <w:t>uitectura</w:t>
+      </w:r>
+      <w:bookmarkEnd w:id="2"/>
+    </w:p>
+    <w:p>
+      <w:pPr>
         <w:pStyle w:val="Ttulo2"/>
         <w:rPr>
           <w:lang w:val="es-ES"/>
         </w:rPr>
       </w:pPr>
-      <w:bookmarkStart w:id="2" w:name="_Toc401996953"/>
+      <w:bookmarkStart w:id="3" w:name="_Toc401996953"/>
       <w:r>
         <w:rPr>
           <w:lang w:val="es-ES"/>
         </w:rPr>
         <w:t>Patrón N-Tier Cliente - Servidor</w:t>
       </w:r>
-      <w:bookmarkEnd w:id="2"/>
+      <w:bookmarkEnd w:id="3"/>
     </w:p>
     <w:p>
       <w:pPr>
@@ -6710,7 +6868,7 @@
           <w:lang w:val="es-ES"/>
         </w:rPr>
       </w:pPr>
-      <w:bookmarkStart w:id="3" w:name="_Toc401996954"/>
+      <w:bookmarkStart w:id="4" w:name="_Toc401996954"/>
       <w:r>
         <w:rPr>
           <w:noProof/>
@@ -6719,7 +6877,7 @@
         <w:lastRenderedPageBreak/>
         <w:t>Arquitectura a nivel de Hardware</w:t>
       </w:r>
-      <w:bookmarkEnd w:id="3"/>
+      <w:bookmarkEnd w:id="4"/>
     </w:p>
     <w:p>
       <w:pPr>
@@ -7861,7 +8019,7 @@
           <w:lang w:val="es-ES"/>
         </w:rPr>
       </w:pPr>
-      <w:bookmarkStart w:id="4" w:name="_Toc401996955"/>
+      <w:bookmarkStart w:id="5" w:name="_Toc401996955"/>
       <w:r>
         <w:rPr>
           <w:noProof/>
@@ -7870,7 +8028,7 @@
         <w:lastRenderedPageBreak/>
         <w:t>Estructura de la Solución</w:t>
       </w:r>
-      <w:bookmarkEnd w:id="4"/>
+      <w:bookmarkEnd w:id="5"/>
     </w:p>
     <w:p>
       <w:pPr>
@@ -9628,7 +9786,7 @@
           <w:lang w:val="es-ES"/>
         </w:rPr>
       </w:pPr>
-      <w:bookmarkStart w:id="5" w:name="_Toc401996956"/>
+      <w:bookmarkStart w:id="6" w:name="_Toc401996956"/>
       <w:r>
         <w:rPr>
           <w:noProof/>
@@ -9637,7 +9795,7 @@
         <w:lastRenderedPageBreak/>
         <w:t>Relación entre las clases</w:t>
       </w:r>
-      <w:bookmarkEnd w:id="5"/>
+      <w:bookmarkEnd w:id="6"/>
       <w:r>
         <w:rPr>
           <w:noProof/>
@@ -10161,7 +10319,7 @@
           <w:lang w:val="es-ES"/>
         </w:rPr>
       </w:pPr>
-      <w:bookmarkStart w:id="6" w:name="_Toc401996957"/>
+      <w:bookmarkStart w:id="7" w:name="_Toc401996957"/>
       <w:r>
         <w:rPr>
           <w:noProof/>
@@ -10170,7 +10328,7 @@
         <w:lastRenderedPageBreak/>
         <w:t>Modelos</w:t>
       </w:r>
-      <w:bookmarkEnd w:id="6"/>
+      <w:bookmarkEnd w:id="7"/>
     </w:p>
     <w:p>
       <w:pPr>
@@ -10179,7 +10337,7 @@
           <w:lang w:val="es-ES"/>
         </w:rPr>
       </w:pPr>
-      <w:bookmarkStart w:id="7" w:name="_Toc401996958"/>
+      <w:bookmarkStart w:id="8" w:name="_Toc401996958"/>
       <w:r>
         <w:rPr>
           <w:noProof/>
@@ -10187,7 +10345,7 @@
         </w:rPr>
         <w:t>Diagrama de Clases de dominio</w:t>
       </w:r>
-      <w:bookmarkEnd w:id="7"/>
+      <w:bookmarkEnd w:id="8"/>
     </w:p>
     <w:p>
       <w:pPr>
@@ -10319,7 +10477,7 @@
           <w:lang w:val="es-ES"/>
         </w:rPr>
       </w:pPr>
-      <w:bookmarkStart w:id="8" w:name="_Toc401996959"/>
+      <w:bookmarkStart w:id="9" w:name="_Toc401996959"/>
       <w:r>
         <w:rPr>
           <w:noProof/>
@@ -10328,7 +10486,7 @@
         <w:lastRenderedPageBreak/>
         <w:t>Diagramas de Estado</w:t>
       </w:r>
-      <w:bookmarkEnd w:id="8"/>
+      <w:bookmarkEnd w:id="9"/>
     </w:p>
     <w:p>
       <w:pPr>
@@ -10356,14 +10514,14 @@
           <w:lang w:val="es-ES"/>
         </w:rPr>
       </w:pPr>
-      <w:bookmarkStart w:id="9" w:name="_Toc401996960"/>
+      <w:bookmarkStart w:id="10" w:name="_Toc401996960"/>
       <w:r>
         <w:rPr>
           <w:lang w:val="es-ES"/>
         </w:rPr>
         <w:t>Clase Partido</w:t>
       </w:r>
-      <w:bookmarkEnd w:id="9"/>
+      <w:bookmarkEnd w:id="10"/>
     </w:p>
     <w:p>
       <w:pPr>
@@ -10836,7 +10994,7 @@
           <w:lang w:val="es-ES"/>
         </w:rPr>
       </w:pPr>
-      <w:bookmarkStart w:id="10" w:name="_Toc401996961"/>
+      <w:bookmarkStart w:id="11" w:name="_Toc401996961"/>
       <w:r>
         <w:rPr>
           <w:lang w:val="es-ES"/>
@@ -10858,7 +11016,7 @@
         <w:lastRenderedPageBreak/>
         <w:t>Clase Fech</w:t>
       </w:r>
-      <w:bookmarkEnd w:id="10"/>
+      <w:bookmarkEnd w:id="11"/>
       <w:r>
         <w:rPr>
           <w:lang w:val="es-ES"/>
@@ -11415,7 +11573,7 @@
           <w:lang w:val="es-ES"/>
         </w:rPr>
       </w:pPr>
-      <w:bookmarkStart w:id="11" w:name="_Toc401996962"/>
+      <w:bookmarkStart w:id="12" w:name="_Toc401996962"/>
       <w:r>
         <w:rPr>
           <w:lang w:val="es-ES"/>
@@ -11443,7 +11601,7 @@
         </w:rPr>
         <w:t>lase Fase</w:t>
       </w:r>
-      <w:bookmarkEnd w:id="11"/>
+      <w:bookmarkEnd w:id="12"/>
     </w:p>
     <w:p>
       <w:pPr>
@@ -11509,8 +11667,6 @@
           </wp:inline>
         </w:drawing>
       </w:r>
-      <w:bookmarkStart w:id="12" w:name="_GoBack"/>
-      <w:bookmarkEnd w:id="12"/>
     </w:p>
     <w:p>
       <w:pPr>
@@ -12024,13 +12180,7 @@
               <w:rPr>
                 <w:lang w:val="es-ES"/>
               </w:rPr>
-              <w:t>G</w:t>
-            </w:r>
-            <w:r>
-              <w:rPr>
-                <w:lang w:val="es-ES"/>
-              </w:rPr>
-              <w:t>estorEdicion</w:t>
+              <w:t>GestorEdicion</w:t>
             </w:r>
             <w:proofErr w:type="spellEnd"/>
           </w:p>
@@ -12078,13 +12228,7 @@
               <w:rPr>
                 <w:lang w:val="es-ES"/>
               </w:rPr>
-              <w:t>G</w:t>
-            </w:r>
-            <w:r>
-              <w:rPr>
-                <w:lang w:val="es-ES"/>
-              </w:rPr>
-              <w:t>estorEdicion</w:t>
+              <w:t>GestorEdicion</w:t>
             </w:r>
             <w:proofErr w:type="spellEnd"/>
           </w:p>
@@ -14175,7 +14319,7 @@
               <w:szCs w:val="18"/>
               <w:lang w:val="es-ES"/>
             </w:rPr>
-            <w:t>12</w:t>
+            <w:t>20</w:t>
           </w:r>
           <w:r>
             <w:rPr>
@@ -17161,6 +17305,7 @@
       <w:spacing w:after="0" w:line="240" w:lineRule="auto"/>
     </w:pPr>
     <w:tblPr>
+      <w:tblInd w:w="0" w:type="dxa"/>
       <w:tblBorders>
         <w:top w:val="single" w:sz="4" w:space="0" w:color="000000" w:themeColor="text1"/>
         <w:left w:val="single" w:sz="4" w:space="0" w:color="000000" w:themeColor="text1"/>
@@ -17169,6 +17314,12 @@
         <w:insideH w:val="single" w:sz="4" w:space="0" w:color="000000" w:themeColor="text1"/>
         <w:insideV w:val="single" w:sz="4" w:space="0" w:color="000000" w:themeColor="text1"/>
       </w:tblBorders>
+      <w:tblCellMar>
+        <w:top w:w="0" w:type="dxa"/>
+        <w:left w:w="108" w:type="dxa"/>
+        <w:bottom w:w="0" w:type="dxa"/>
+        <w:right w:w="108" w:type="dxa"/>
+      </w:tblCellMar>
     </w:tblPr>
   </w:style>
   <w:style w:type="paragraph" w:styleId="Puesto">
@@ -17554,6 +17705,7 @@
     <w:tblPr>
       <w:tblStyleRowBandSize w:val="1"/>
       <w:tblStyleColBandSize w:val="1"/>
+      <w:tblInd w:w="0" w:type="dxa"/>
       <w:tblBorders>
         <w:top w:val="single" w:sz="4" w:space="0" w:color="C1DF87" w:themeColor="accent1" w:themeTint="99"/>
         <w:left w:val="single" w:sz="4" w:space="0" w:color="C1DF87" w:themeColor="accent1" w:themeTint="99"/>
@@ -17562,6 +17714,12 @@
         <w:insideH w:val="single" w:sz="4" w:space="0" w:color="C1DF87" w:themeColor="accent1" w:themeTint="99"/>
         <w:insideV w:val="single" w:sz="4" w:space="0" w:color="C1DF87" w:themeColor="accent1" w:themeTint="99"/>
       </w:tblBorders>
+      <w:tblCellMar>
+        <w:top w:w="0" w:type="dxa"/>
+        <w:left w:w="108" w:type="dxa"/>
+        <w:bottom w:w="0" w:type="dxa"/>
+        <w:right w:w="108" w:type="dxa"/>
+      </w:tblCellMar>
     </w:tblPr>
     <w:tblStylePr w:type="firstRow">
       <w:rPr>
@@ -17690,6 +17848,7 @@
     <w:tblPr>
       <w:tblStyleRowBandSize w:val="1"/>
       <w:tblStyleColBandSize w:val="1"/>
+      <w:tblInd w:w="0" w:type="dxa"/>
       <w:tblBorders>
         <w:top w:val="single" w:sz="4" w:space="0" w:color="FFFFFF" w:themeColor="background1"/>
         <w:left w:val="single" w:sz="4" w:space="0" w:color="FFFFFF" w:themeColor="background1"/>
@@ -17698,6 +17857,12 @@
         <w:insideH w:val="single" w:sz="4" w:space="0" w:color="FFFFFF" w:themeColor="background1"/>
         <w:insideV w:val="single" w:sz="4" w:space="0" w:color="FFFFFF" w:themeColor="background1"/>
       </w:tblBorders>
+      <w:tblCellMar>
+        <w:top w:w="0" w:type="dxa"/>
+        <w:left w:w="108" w:type="dxa"/>
+        <w:bottom w:w="0" w:type="dxa"/>
+        <w:right w:w="108" w:type="dxa"/>
+      </w:tblCellMar>
     </w:tblPr>
     <w:tcPr>
       <w:shd w:val="clear" w:color="auto" w:fill="EAF4D7" w:themeFill="accent1" w:themeFillTint="33"/>
@@ -17796,6 +17961,7 @@
     <w:tblPr>
       <w:tblStyleRowBandSize w:val="1"/>
       <w:tblStyleColBandSize w:val="1"/>
+      <w:tblInd w:w="0" w:type="dxa"/>
       <w:tblBorders>
         <w:top w:val="single" w:sz="4" w:space="0" w:color="9FD37C" w:themeColor="accent2" w:themeTint="99"/>
         <w:left w:val="single" w:sz="4" w:space="0" w:color="9FD37C" w:themeColor="accent2" w:themeTint="99"/>
@@ -17804,6 +17970,12 @@
         <w:insideH w:val="single" w:sz="4" w:space="0" w:color="9FD37C" w:themeColor="accent2" w:themeTint="99"/>
         <w:insideV w:val="single" w:sz="4" w:space="0" w:color="9FD37C" w:themeColor="accent2" w:themeTint="99"/>
       </w:tblBorders>
+      <w:tblCellMar>
+        <w:top w:w="0" w:type="dxa"/>
+        <w:left w:w="108" w:type="dxa"/>
+        <w:bottom w:w="0" w:type="dxa"/>
+        <w:right w:w="108" w:type="dxa"/>
+      </w:tblCellMar>
     </w:tblPr>
     <w:tblStylePr w:type="firstRow">
       <w:rPr>
@@ -17872,6 +18044,7 @@
     <w:tblPr>
       <w:tblStyleRowBandSize w:val="1"/>
       <w:tblStyleColBandSize w:val="1"/>
+      <w:tblInd w:w="0" w:type="dxa"/>
       <w:tblBorders>
         <w:top w:val="single" w:sz="4" w:space="0" w:color="FFFFFF" w:themeColor="background1"/>
         <w:left w:val="single" w:sz="4" w:space="0" w:color="FFFFFF" w:themeColor="background1"/>
@@ -17880,6 +18053,12 @@
         <w:insideH w:val="single" w:sz="4" w:space="0" w:color="FFFFFF" w:themeColor="background1"/>
         <w:insideV w:val="single" w:sz="4" w:space="0" w:color="FFFFFF" w:themeColor="background1"/>
       </w:tblBorders>
+      <w:tblCellMar>
+        <w:top w:w="0" w:type="dxa"/>
+        <w:left w:w="108" w:type="dxa"/>
+        <w:bottom w:w="0" w:type="dxa"/>
+        <w:right w:w="108" w:type="dxa"/>
+      </w:tblCellMar>
     </w:tblPr>
     <w:tcPr>
       <w:shd w:val="clear" w:color="auto" w:fill="DFF0D3" w:themeFill="accent2" w:themeFillTint="33"/>
@@ -18025,6 +18204,7 @@
       <w:spacing w:after="0" w:line="240" w:lineRule="auto"/>
     </w:pPr>
     <w:tblPr>
+      <w:tblInd w:w="0" w:type="dxa"/>
       <w:tblBorders>
         <w:top w:val="single" w:sz="4" w:space="0" w:color="BFBFBF" w:themeColor="background1" w:themeShade="BF"/>
         <w:left w:val="single" w:sz="4" w:space="0" w:color="BFBFBF" w:themeColor="background1" w:themeShade="BF"/>
@@ -18033,6 +18213,12 @@
         <w:insideH w:val="single" w:sz="4" w:space="0" w:color="BFBFBF" w:themeColor="background1" w:themeShade="BF"/>
         <w:insideV w:val="single" w:sz="4" w:space="0" w:color="BFBFBF" w:themeColor="background1" w:themeShade="BF"/>
       </w:tblBorders>
+      <w:tblCellMar>
+        <w:top w:w="0" w:type="dxa"/>
+        <w:left w:w="108" w:type="dxa"/>
+        <w:bottom w:w="0" w:type="dxa"/>
+        <w:right w:w="108" w:type="dxa"/>
+      </w:tblCellMar>
     </w:tblPr>
   </w:style>
   <w:style w:type="paragraph" w:styleId="NormalWeb">
@@ -18407,7 +18593,7 @@
 </file>
 
 <file path=customXml/itemProps3.xml><?xml version="1.0" encoding="utf-8"?>
-<ds:datastoreItem xmlns:ds="http://schemas.openxmlformats.org/officeDocument/2006/customXml" ds:itemID="{358A3D16-BEF7-4C2D-8A50-BD9A56BCDEA9}">
+<ds:datastoreItem xmlns:ds="http://schemas.openxmlformats.org/officeDocument/2006/customXml" ds:itemID="{D8018E99-4FC4-4C51-B95C-EA4061EECFAB}">
   <ds:schemaRefs>
     <ds:schemaRef ds:uri="http://schemas.openxmlformats.org/officeDocument/2006/bibliography"/>
   </ds:schemaRefs>

</xml_diff>